<commit_message>
Alterando percentuais no arquivo Word
</commit_message>
<xml_diff>
--- a/assets/word/Rel.docx
+++ b/assets/word/Rel.docx
@@ -298,7 +298,6 @@
         </w:rPr>
         <w:t xml:space="preserve">   </w:t>
       </w:r>
-      <w:proofErr w:type="gramStart"/>
       <w:r>
         <w:rPr>
           <w:rFonts w:ascii="Arial Narrow" w:hAnsi="Arial Narrow" w:cstheme="minorHAnsi"/>
@@ -307,7 +306,6 @@
         </w:rPr>
         <w:t xml:space="preserve">   (</w:t>
       </w:r>
-      <w:proofErr w:type="gramEnd"/>
       <w:r>
         <w:rPr>
           <w:rFonts w:ascii="Arial Narrow" w:hAnsi="Arial Narrow" w:cstheme="minorHAnsi"/>
@@ -496,25 +494,7 @@
           <w:sz w:val="20"/>
           <w:szCs w:val="20"/>
         </w:rPr>
-        <w:t>{</w:t>
-      </w:r>
-      <w:proofErr w:type="spellStart"/>
-      <w:r>
-        <w:rPr>
-          <w:rFonts w:ascii="Arial Narrow" w:hAnsi="Arial Narrow" w:cstheme="minorHAnsi"/>
-          <w:sz w:val="20"/>
-          <w:szCs w:val="20"/>
-        </w:rPr>
-        <w:t>cpf</w:t>
-      </w:r>
-      <w:proofErr w:type="spellEnd"/>
-      <w:r>
-        <w:rPr>
-          <w:rFonts w:ascii="Arial Narrow" w:hAnsi="Arial Narrow" w:cstheme="minorHAnsi"/>
-          <w:sz w:val="20"/>
-          <w:szCs w:val="20"/>
-        </w:rPr>
-        <w:t>}</w:t>
+        <w:t>{cpf}</w:t>
       </w:r>
       <w:r>
         <w:rPr>
@@ -547,25 +527,7 @@
           <w:sz w:val="20"/>
           <w:szCs w:val="20"/>
         </w:rPr>
-        <w:t>{</w:t>
-      </w:r>
-      <w:proofErr w:type="spellStart"/>
-      <w:r>
-        <w:rPr>
-          <w:rFonts w:ascii="Arial Narrow" w:hAnsi="Arial Narrow" w:cstheme="minorHAnsi"/>
-          <w:sz w:val="20"/>
-          <w:szCs w:val="20"/>
-        </w:rPr>
-        <w:t>rg</w:t>
-      </w:r>
-      <w:proofErr w:type="spellEnd"/>
-      <w:r>
-        <w:rPr>
-          <w:rFonts w:ascii="Arial Narrow" w:hAnsi="Arial Narrow" w:cstheme="minorHAnsi"/>
-          <w:sz w:val="20"/>
-          <w:szCs w:val="20"/>
-        </w:rPr>
-        <w:t>}</w:t>
+        <w:t>{rg}</w:t>
       </w:r>
     </w:p>
     <w:p>
@@ -593,33 +555,13 @@
         </w:rPr>
         <w:t>{</w:t>
       </w:r>
-      <w:proofErr w:type="spellStart"/>
-      <w:proofErr w:type="gramStart"/>
-      <w:r>
-        <w:rPr>
-          <w:rFonts w:ascii="Arial Narrow" w:hAnsi="Arial Narrow" w:cstheme="minorHAnsi"/>
-          <w:sz w:val="20"/>
-          <w:szCs w:val="20"/>
-        </w:rPr>
-        <w:t>email</w:t>
-      </w:r>
-      <w:proofErr w:type="spellEnd"/>
-      <w:r>
-        <w:rPr>
-          <w:rFonts w:ascii="Arial Narrow" w:hAnsi="Arial Narrow" w:cstheme="minorHAnsi"/>
-          <w:sz w:val="20"/>
-          <w:szCs w:val="20"/>
-        </w:rPr>
-        <w:t xml:space="preserve">}   </w:t>
-      </w:r>
-      <w:proofErr w:type="gramEnd"/>
-      <w:r>
-        <w:rPr>
-          <w:rFonts w:ascii="Arial Narrow" w:hAnsi="Arial Narrow" w:cstheme="minorHAnsi"/>
-          <w:sz w:val="20"/>
-          <w:szCs w:val="20"/>
-        </w:rPr>
-        <w:t xml:space="preserve">         </w:t>
+      <w:r>
+        <w:rPr>
+          <w:rFonts w:ascii="Arial Narrow" w:hAnsi="Arial Narrow" w:cstheme="minorHAnsi"/>
+          <w:sz w:val="20"/>
+          <w:szCs w:val="20"/>
+        </w:rPr>
+        <w:t xml:space="preserve">email}            </w:t>
       </w:r>
       <w:r>
         <w:rPr>
@@ -688,33 +630,15 @@
           <w:sz w:val="20"/>
           <w:szCs w:val="20"/>
         </w:rPr>
-        <w:t xml:space="preserve">Termo de Bolsa </w:t>
-      </w:r>
-      <w:proofErr w:type="gramStart"/>
-      <w:r>
-        <w:rPr>
-          <w:rFonts w:ascii="Arial Narrow" w:hAnsi="Arial Narrow" w:cstheme="minorHAnsi"/>
-          <w:sz w:val="20"/>
-          <w:szCs w:val="20"/>
-        </w:rPr>
-        <w:t>Nº.</w:t>
-      </w:r>
-      <w:r>
-        <w:rPr>
-          <w:rFonts w:ascii="Arial Narrow" w:hAnsi="Arial Narrow" w:cstheme="minorHAnsi"/>
-          <w:sz w:val="20"/>
-          <w:szCs w:val="20"/>
-        </w:rPr>
-        <w:t>{</w:t>
-      </w:r>
-      <w:proofErr w:type="gramEnd"/>
-      <w:r>
-        <w:rPr>
-          <w:rFonts w:ascii="Arial Narrow" w:hAnsi="Arial Narrow" w:cstheme="minorHAnsi"/>
-          <w:sz w:val="20"/>
-          <w:szCs w:val="20"/>
-        </w:rPr>
-        <w:t>bols</w:t>
+        <w:t>Termo de Bolsa Nº.</w:t>
+      </w:r>
+      <w:r>
+        <w:rPr>
+          <w:rFonts w:ascii="Arial Narrow" w:hAnsi="Arial Narrow" w:cstheme="minorHAnsi"/>
+          <w:sz w:val="20"/>
+          <w:szCs w:val="20"/>
+        </w:rPr>
+        <w:t>{bols</w:t>
       </w:r>
       <w:r>
         <w:rPr>
@@ -782,27 +706,7 @@
           <w:sz w:val="20"/>
           <w:szCs w:val="20"/>
         </w:rPr>
-        <w:t>{</w:t>
-      </w:r>
-      <w:proofErr w:type="spellStart"/>
-      <w:r>
-        <w:rPr>
-          <w:rFonts w:ascii="Arial Narrow" w:hAnsi="Arial Narrow" w:cstheme="minorHAnsi"/>
-          <w:color w:val="000000" w:themeColor="text1"/>
-          <w:sz w:val="20"/>
-          <w:szCs w:val="20"/>
-        </w:rPr>
-        <w:t>proc</w:t>
-      </w:r>
-      <w:proofErr w:type="spellEnd"/>
-      <w:r>
-        <w:rPr>
-          <w:rFonts w:ascii="Arial Narrow" w:hAnsi="Arial Narrow" w:cstheme="minorHAnsi"/>
-          <w:color w:val="000000" w:themeColor="text1"/>
-          <w:sz w:val="20"/>
-          <w:szCs w:val="20"/>
-        </w:rPr>
-        <w:t>}</w:t>
+        <w:t>{proc}</w:t>
       </w:r>
       <w:r>
         <w:rPr>
@@ -867,7 +771,6 @@
         </w:rPr>
         <w:t>{</w:t>
       </w:r>
-      <w:proofErr w:type="spellStart"/>
       <w:r>
         <w:rPr>
           <w:rFonts w:ascii="Arial Narrow" w:hAnsi="Arial Narrow" w:cstheme="minorHAnsi"/>
@@ -895,7 +798,6 @@
         </w:rPr>
         <w:t>odoTotal</w:t>
       </w:r>
-      <w:proofErr w:type="spellEnd"/>
       <w:r>
         <w:rPr>
           <w:rFonts w:ascii="Arial Narrow" w:hAnsi="Arial Narrow" w:cstheme="minorHAnsi"/>
@@ -930,27 +832,7 @@
           <w:sz w:val="20"/>
           <w:szCs w:val="20"/>
         </w:rPr>
-        <w:t>{</w:t>
-      </w:r>
-      <w:proofErr w:type="spellStart"/>
-      <w:r>
-        <w:rPr>
-          <w:rFonts w:ascii="Arial Narrow" w:hAnsi="Arial Narrow" w:cstheme="minorHAnsi"/>
-          <w:color w:val="000000" w:themeColor="text1"/>
-          <w:sz w:val="20"/>
-          <w:szCs w:val="20"/>
-        </w:rPr>
-        <w:t>ch</w:t>
-      </w:r>
-      <w:proofErr w:type="spellEnd"/>
-      <w:r>
-        <w:rPr>
-          <w:rFonts w:ascii="Arial Narrow" w:hAnsi="Arial Narrow" w:cstheme="minorHAnsi"/>
-          <w:color w:val="000000" w:themeColor="text1"/>
-          <w:sz w:val="20"/>
-          <w:szCs w:val="20"/>
-        </w:rPr>
-        <w:t>}</w:t>
+        <w:t>{ch}</w:t>
       </w:r>
       <w:r>
         <w:rPr>
@@ -1023,29 +905,7 @@
           <w:sz w:val="20"/>
           <w:szCs w:val="20"/>
         </w:rPr>
-        <w:t>{</w:t>
-      </w:r>
-      <w:proofErr w:type="spellStart"/>
-      <w:r>
-        <w:rPr>
-          <w:rFonts w:ascii="Arial Narrow" w:hAnsi="Arial Narrow" w:cstheme="minorHAnsi"/>
-          <w:bCs/>
-          <w:color w:val="000000" w:themeColor="text1"/>
-          <w:sz w:val="20"/>
-          <w:szCs w:val="20"/>
-        </w:rPr>
-        <w:t>parcelaTotal</w:t>
-      </w:r>
-      <w:proofErr w:type="spellEnd"/>
-      <w:r>
-        <w:rPr>
-          <w:rFonts w:ascii="Arial Narrow" w:hAnsi="Arial Narrow" w:cstheme="minorHAnsi"/>
-          <w:bCs/>
-          <w:color w:val="000000" w:themeColor="text1"/>
-          <w:sz w:val="20"/>
-          <w:szCs w:val="20"/>
-        </w:rPr>
-        <w:t>}</w:t>
+        <w:t>{parcelaTotal}</w:t>
       </w:r>
     </w:p>
     <w:p>
@@ -1087,29 +947,7 @@
           <w:sz w:val="20"/>
           <w:szCs w:val="20"/>
         </w:rPr>
-        <w:t>{</w:t>
-      </w:r>
-      <w:proofErr w:type="spellStart"/>
-      <w:r>
-        <w:rPr>
-          <w:rFonts w:ascii="Arial Narrow" w:hAnsi="Arial Narrow" w:cstheme="minorHAnsi"/>
-          <w:bCs/>
-          <w:color w:val="000000" w:themeColor="text1"/>
-          <w:sz w:val="20"/>
-          <w:szCs w:val="20"/>
-        </w:rPr>
-        <w:t>periodoMensal</w:t>
-      </w:r>
-      <w:proofErr w:type="spellEnd"/>
-      <w:r>
-        <w:rPr>
-          <w:rFonts w:ascii="Arial Narrow" w:hAnsi="Arial Narrow" w:cstheme="minorHAnsi"/>
-          <w:bCs/>
-          <w:color w:val="000000" w:themeColor="text1"/>
-          <w:sz w:val="20"/>
-          <w:szCs w:val="20"/>
-        </w:rPr>
-        <w:t>}</w:t>
+        <w:t>{periodoMensal}</w:t>
       </w:r>
     </w:p>
     <w:p>
@@ -1151,29 +989,7 @@
           <w:sz w:val="20"/>
           <w:szCs w:val="20"/>
         </w:rPr>
-        <w:t>{</w:t>
-      </w:r>
-      <w:proofErr w:type="spellStart"/>
-      <w:r>
-        <w:rPr>
-          <w:rFonts w:ascii="Arial Narrow" w:hAnsi="Arial Narrow" w:cstheme="minorHAnsi"/>
-          <w:bCs/>
-          <w:color w:val="000000" w:themeColor="text1"/>
-          <w:sz w:val="20"/>
-          <w:szCs w:val="20"/>
-        </w:rPr>
-        <w:t>chMensal</w:t>
-      </w:r>
-      <w:proofErr w:type="spellEnd"/>
-      <w:r>
-        <w:rPr>
-          <w:rFonts w:ascii="Arial Narrow" w:hAnsi="Arial Narrow" w:cstheme="minorHAnsi"/>
-          <w:bCs/>
-          <w:color w:val="000000" w:themeColor="text1"/>
-          <w:sz w:val="20"/>
-          <w:szCs w:val="20"/>
-        </w:rPr>
-        <w:t xml:space="preserve">} </w:t>
+        <w:t xml:space="preserve">{chMensal} </w:t>
       </w:r>
       <w:r>
         <w:rPr>
@@ -1608,25 +1424,7 @@
                 <w:sz w:val="20"/>
                 <w:szCs w:val="20"/>
               </w:rPr>
-              <w:t>{</w:t>
-            </w:r>
-            <w:proofErr w:type="spellStart"/>
-            <w:r>
-              <w:rPr>
-                <w:rFonts w:asciiTheme="minorHAnsi" w:hAnsiTheme="minorHAnsi" w:cstheme="minorHAnsi"/>
-                <w:sz w:val="20"/>
-                <w:szCs w:val="20"/>
-              </w:rPr>
-              <w:t>sabados</w:t>
-            </w:r>
-            <w:proofErr w:type="spellEnd"/>
-            <w:r>
-              <w:rPr>
-                <w:rFonts w:asciiTheme="minorHAnsi" w:hAnsiTheme="minorHAnsi" w:cstheme="minorHAnsi"/>
-                <w:sz w:val="20"/>
-                <w:szCs w:val="20"/>
-              </w:rPr>
-              <w:t>}</w:t>
+              <w:t>{sabados}</w:t>
             </w:r>
           </w:p>
         </w:tc>
@@ -1759,25 +1557,7 @@
                 <w:sz w:val="20"/>
                 <w:szCs w:val="20"/>
               </w:rPr>
-              <w:t>{</w:t>
-            </w:r>
-            <w:proofErr w:type="spellStart"/>
-            <w:r>
-              <w:rPr>
-                <w:rFonts w:asciiTheme="minorHAnsi" w:hAnsiTheme="minorHAnsi" w:cstheme="minorHAnsi"/>
-                <w:sz w:val="20"/>
-                <w:szCs w:val="20"/>
-              </w:rPr>
-              <w:t>sabados</w:t>
-            </w:r>
-            <w:proofErr w:type="spellEnd"/>
-            <w:r>
-              <w:rPr>
-                <w:rFonts w:asciiTheme="minorHAnsi" w:hAnsiTheme="minorHAnsi" w:cstheme="minorHAnsi"/>
-                <w:sz w:val="20"/>
-                <w:szCs w:val="20"/>
-              </w:rPr>
-              <w:t>}</w:t>
+              <w:t>{sabados}</w:t>
             </w:r>
           </w:p>
         </w:tc>
@@ -2357,7 +2137,15 @@
                 <w:sz w:val="20"/>
                 <w:szCs w:val="20"/>
               </w:rPr>
-              <w:t>2%</w:t>
+              <w:t>1</w:t>
+            </w:r>
+            <w:r>
+              <w:rPr>
+                <w:rFonts w:asciiTheme="minorHAnsi" w:hAnsiTheme="minorHAnsi" w:cstheme="minorHAnsi"/>
+                <w:sz w:val="20"/>
+                <w:szCs w:val="20"/>
+              </w:rPr>
+              <w:t>%</w:t>
             </w:r>
           </w:p>
         </w:tc>
@@ -2600,7 +2388,15 @@
                 <w:sz w:val="20"/>
                 <w:szCs w:val="20"/>
               </w:rPr>
-              <w:t>2%</w:t>
+              <w:t>1</w:t>
+            </w:r>
+            <w:r>
+              <w:rPr>
+                <w:rFonts w:asciiTheme="minorHAnsi" w:hAnsiTheme="minorHAnsi" w:cstheme="minorHAnsi"/>
+                <w:sz w:val="20"/>
+                <w:szCs w:val="20"/>
+              </w:rPr>
+              <w:t>%</w:t>
             </w:r>
           </w:p>
         </w:tc>
@@ -2781,25 +2577,7 @@
                 <w:sz w:val="20"/>
                 <w:szCs w:val="20"/>
               </w:rPr>
-              <w:t>{</w:t>
-            </w:r>
-            <w:proofErr w:type="spellStart"/>
-            <w:r>
-              <w:rPr>
-                <w:rFonts w:asciiTheme="minorHAnsi" w:hAnsiTheme="minorHAnsi" w:cstheme="minorHAnsi"/>
-                <w:sz w:val="20"/>
-                <w:szCs w:val="20"/>
-              </w:rPr>
-              <w:t>sabados</w:t>
-            </w:r>
-            <w:proofErr w:type="spellEnd"/>
-            <w:r>
-              <w:rPr>
-                <w:rFonts w:asciiTheme="minorHAnsi" w:hAnsiTheme="minorHAnsi" w:cstheme="minorHAnsi"/>
-                <w:sz w:val="20"/>
-                <w:szCs w:val="20"/>
-              </w:rPr>
-              <w:t>}</w:t>
+              <w:t>{sabados}</w:t>
             </w:r>
           </w:p>
         </w:tc>
@@ -3062,25 +2840,7 @@
                 <w:sz w:val="20"/>
                 <w:szCs w:val="20"/>
               </w:rPr>
-              <w:t>{</w:t>
-            </w:r>
-            <w:proofErr w:type="spellStart"/>
-            <w:r>
-              <w:rPr>
-                <w:rFonts w:asciiTheme="minorHAnsi" w:hAnsiTheme="minorHAnsi" w:cstheme="minorHAnsi"/>
-                <w:sz w:val="20"/>
-                <w:szCs w:val="20"/>
-              </w:rPr>
-              <w:t>sabados</w:t>
-            </w:r>
-            <w:proofErr w:type="spellEnd"/>
-            <w:r>
-              <w:rPr>
-                <w:rFonts w:asciiTheme="minorHAnsi" w:hAnsiTheme="minorHAnsi" w:cstheme="minorHAnsi"/>
-                <w:sz w:val="20"/>
-                <w:szCs w:val="20"/>
-              </w:rPr>
-              <w:t>}</w:t>
+              <w:t>{sabados}</w:t>
             </w:r>
           </w:p>
         </w:tc>
@@ -4895,7 +4655,6 @@
                       <w:szCs w:val="16"/>
                     </w:rPr>
                   </w:pPr>
-                  <w:proofErr w:type="gramStart"/>
                   <w:r>
                     <w:rPr>
                       <w:rFonts w:ascii="Arial Narrow" w:hAnsi="Arial Narrow" w:cs="Tahoma"/>
@@ -4920,7 +4679,6 @@
                     </w:rPr>
                     <w:t xml:space="preserve"> </w:t>
                   </w:r>
-                  <w:proofErr w:type="gramEnd"/>
                   <w:r>
                     <w:rPr>
                       <w:rFonts w:ascii="Arial Narrow" w:hAnsi="Arial Narrow" w:cs="Tahoma"/>
@@ -4940,7 +4698,6 @@
                       <w:szCs w:val="16"/>
                     </w:rPr>
                   </w:pPr>
-                  <w:proofErr w:type="gramStart"/>
                   <w:r>
                     <w:rPr>
                       <w:rFonts w:ascii="Arial Narrow" w:hAnsi="Arial Narrow" w:cs="Tahoma"/>
@@ -4957,7 +4714,6 @@
                     </w:rPr>
                     <w:t xml:space="preserve"> </w:t>
                   </w:r>
-                  <w:proofErr w:type="gramEnd"/>
                   <w:r>
                     <w:rPr>
                       <w:rFonts w:ascii="Arial Narrow" w:hAnsi="Arial Narrow" w:cs="Tahoma"/>
@@ -4985,7 +4741,6 @@
                       <w:szCs w:val="16"/>
                     </w:rPr>
                   </w:pPr>
-                  <w:proofErr w:type="gramStart"/>
                   <w:r>
                     <w:rPr>
                       <w:rFonts w:ascii="Arial Narrow" w:hAnsi="Arial Narrow" w:cs="Tahoma"/>
@@ -5010,7 +4765,6 @@
                     </w:rPr>
                     <w:t xml:space="preserve"> </w:t>
                   </w:r>
-                  <w:proofErr w:type="gramEnd"/>
                   <w:r>
                     <w:rPr>
                       <w:rFonts w:ascii="Arial Narrow" w:hAnsi="Arial Narrow" w:cs="Tahoma"/>
@@ -5038,7 +4792,6 @@
                       <w:szCs w:val="16"/>
                     </w:rPr>
                   </w:pPr>
-                  <w:proofErr w:type="gramStart"/>
                   <w:r>
                     <w:rPr>
                       <w:rFonts w:ascii="Arial Narrow" w:hAnsi="Arial Narrow" w:cs="Tahoma"/>
@@ -5063,7 +4816,6 @@
                     </w:rPr>
                     <w:t xml:space="preserve"> </w:t>
                   </w:r>
-                  <w:proofErr w:type="gramEnd"/>
                   <w:r>
                     <w:rPr>
                       <w:rFonts w:ascii="Arial Narrow" w:hAnsi="Arial Narrow" w:cs="Tahoma"/>
@@ -5110,7 +4862,6 @@
                       <w:szCs w:val="16"/>
                     </w:rPr>
                   </w:pPr>
-                  <w:proofErr w:type="gramStart"/>
                   <w:r>
                     <w:rPr>
                       <w:rFonts w:ascii="Arial Narrow" w:hAnsi="Arial Narrow" w:cs="Tahoma"/>
@@ -5127,7 +4878,6 @@
                     </w:rPr>
                     <w:t xml:space="preserve"> </w:t>
                   </w:r>
-                  <w:proofErr w:type="gramEnd"/>
                   <w:r>
                     <w:rPr>
                       <w:rFonts w:ascii="Arial Narrow" w:hAnsi="Arial Narrow" w:cs="Tahoma"/>
@@ -5155,7 +4905,6 @@
                       <w:szCs w:val="16"/>
                     </w:rPr>
                   </w:pPr>
-                  <w:proofErr w:type="gramStart"/>
                   <w:r>
                     <w:rPr>
                       <w:rFonts w:ascii="Arial Narrow" w:hAnsi="Arial Narrow" w:cs="Tahoma"/>
@@ -5172,7 +4921,6 @@
                     </w:rPr>
                     <w:t xml:space="preserve"> </w:t>
                   </w:r>
-                  <w:proofErr w:type="gramEnd"/>
                   <w:r>
                     <w:rPr>
                       <w:rFonts w:ascii="Arial Narrow" w:hAnsi="Arial Narrow" w:cs="Tahoma"/>
@@ -5200,7 +4948,6 @@
                       <w:szCs w:val="16"/>
                     </w:rPr>
                   </w:pPr>
-                  <w:proofErr w:type="gramStart"/>
                   <w:r>
                     <w:rPr>
                       <w:rFonts w:ascii="Arial Narrow" w:hAnsi="Arial Narrow" w:cs="Tahoma"/>
@@ -5217,7 +4964,6 @@
                     </w:rPr>
                     <w:t xml:space="preserve"> </w:t>
                   </w:r>
-                  <w:proofErr w:type="gramEnd"/>
                   <w:r>
                     <w:rPr>
                       <w:rFonts w:ascii="Arial Narrow" w:hAnsi="Arial Narrow" w:cs="Tahoma"/>
@@ -5245,7 +4991,6 @@
                       <w:szCs w:val="16"/>
                     </w:rPr>
                   </w:pPr>
-                  <w:proofErr w:type="gramStart"/>
                   <w:r>
                     <w:rPr>
                       <w:rFonts w:ascii="Arial Narrow" w:hAnsi="Arial Narrow" w:cs="Tahoma"/>
@@ -5254,7 +4999,6 @@
                     </w:rPr>
                     <w:t xml:space="preserve">(  </w:t>
                   </w:r>
-                  <w:proofErr w:type="gramEnd"/>
                   <w:r>
                     <w:rPr>
                       <w:rFonts w:ascii="Arial Narrow" w:hAnsi="Arial Narrow" w:cs="Tahoma"/>
@@ -5309,7 +5053,6 @@
                       <w:szCs w:val="16"/>
                     </w:rPr>
                   </w:pPr>
-                  <w:proofErr w:type="gramStart"/>
                   <w:r>
                     <w:rPr>
                       <w:rFonts w:ascii="Arial Narrow" w:hAnsi="Arial Narrow" w:cs="Tahoma"/>
@@ -5326,7 +5069,6 @@
                     </w:rPr>
                     <w:t xml:space="preserve"> </w:t>
                   </w:r>
-                  <w:proofErr w:type="gramEnd"/>
                   <w:r>
                     <w:rPr>
                       <w:rFonts w:ascii="Arial Narrow" w:hAnsi="Arial Narrow" w:cs="Tahoma"/>
@@ -5354,7 +5096,6 @@
                       <w:szCs w:val="16"/>
                     </w:rPr>
                   </w:pPr>
-                  <w:proofErr w:type="gramStart"/>
                   <w:r>
                     <w:rPr>
                       <w:rFonts w:ascii="Arial Narrow" w:hAnsi="Arial Narrow" w:cs="Tahoma"/>
@@ -5371,7 +5112,6 @@
                     </w:rPr>
                     <w:t xml:space="preserve"> </w:t>
                   </w:r>
-                  <w:proofErr w:type="gramEnd"/>
                   <w:r>
                     <w:rPr>
                       <w:rFonts w:ascii="Arial Narrow" w:hAnsi="Arial Narrow" w:cs="Tahoma"/>
@@ -5399,7 +5139,6 @@
                       <w:szCs w:val="16"/>
                     </w:rPr>
                   </w:pPr>
-                  <w:proofErr w:type="gramStart"/>
                   <w:r>
                     <w:rPr>
                       <w:rFonts w:ascii="Arial Narrow" w:hAnsi="Arial Narrow" w:cs="Tahoma"/>
@@ -5424,7 +5163,6 @@
                     </w:rPr>
                     <w:t xml:space="preserve"> </w:t>
                   </w:r>
-                  <w:proofErr w:type="gramEnd"/>
                   <w:r>
                     <w:rPr>
                       <w:rFonts w:ascii="Arial Narrow" w:hAnsi="Arial Narrow" w:cs="Tahoma"/>
@@ -5452,7 +5190,6 @@
                       <w:szCs w:val="16"/>
                     </w:rPr>
                   </w:pPr>
-                  <w:proofErr w:type="gramStart"/>
                   <w:r>
                     <w:rPr>
                       <w:rFonts w:ascii="Arial Narrow" w:hAnsi="Arial Narrow" w:cs="Tahoma"/>
@@ -5475,16 +5212,7 @@
                       <w:sz w:val="16"/>
                       <w:szCs w:val="16"/>
                     </w:rPr>
-                    <w:t xml:space="preserve"> </w:t>
-                  </w:r>
-                  <w:proofErr w:type="gramEnd"/>
-                  <w:r>
-                    <w:rPr>
-                      <w:rFonts w:ascii="Arial Narrow" w:hAnsi="Arial Narrow" w:cs="Tahoma"/>
-                      <w:sz w:val="16"/>
-                      <w:szCs w:val="16"/>
-                    </w:rPr>
-                    <w:t xml:space="preserve"> </w:t>
+                    <w:t xml:space="preserve">  </w:t>
                   </w:r>
                   <w:r>
                     <w:rPr>
@@ -5540,7 +5268,6 @@
                       <w:szCs w:val="16"/>
                     </w:rPr>
                   </w:pPr>
-                  <w:proofErr w:type="gramStart"/>
                   <w:r>
                     <w:rPr>
                       <w:rFonts w:ascii="Arial Narrow" w:hAnsi="Arial Narrow" w:cs="Tahoma"/>
@@ -5557,7 +5284,6 @@
                     </w:rPr>
                     <w:t xml:space="preserve"> </w:t>
                   </w:r>
-                  <w:proofErr w:type="gramEnd"/>
                   <w:r>
                     <w:rPr>
                       <w:rFonts w:ascii="Arial Narrow" w:hAnsi="Arial Narrow" w:cs="Tahoma"/>
@@ -5585,7 +5311,6 @@
                       <w:szCs w:val="16"/>
                     </w:rPr>
                   </w:pPr>
-                  <w:proofErr w:type="gramStart"/>
                   <w:r>
                     <w:rPr>
                       <w:rFonts w:ascii="Arial Narrow" w:hAnsi="Arial Narrow" w:cs="Tahoma"/>
@@ -5602,7 +5327,6 @@
                     </w:rPr>
                     <w:t xml:space="preserve"> </w:t>
                   </w:r>
-                  <w:proofErr w:type="gramEnd"/>
                   <w:r>
                     <w:rPr>
                       <w:rFonts w:ascii="Arial Narrow" w:hAnsi="Arial Narrow" w:cs="Tahoma"/>
@@ -5630,7 +5354,6 @@
                       <w:szCs w:val="16"/>
                     </w:rPr>
                   </w:pPr>
-                  <w:proofErr w:type="gramStart"/>
                   <w:r>
                     <w:rPr>
                       <w:rFonts w:ascii="Arial Narrow" w:hAnsi="Arial Narrow" w:cs="Tahoma"/>
@@ -5647,7 +5370,6 @@
                     </w:rPr>
                     <w:t xml:space="preserve"> </w:t>
                   </w:r>
-                  <w:proofErr w:type="gramEnd"/>
                   <w:r>
                     <w:rPr>
                       <w:rFonts w:ascii="Arial Narrow" w:hAnsi="Arial Narrow" w:cs="Tahoma"/>
@@ -5675,7 +5397,6 @@
                       <w:szCs w:val="16"/>
                     </w:rPr>
                   </w:pPr>
-                  <w:proofErr w:type="gramStart"/>
                   <w:r>
                     <w:rPr>
                       <w:rFonts w:ascii="Arial Narrow" w:hAnsi="Arial Narrow" w:cs="Tahoma"/>
@@ -5692,7 +5413,6 @@
                     </w:rPr>
                     <w:t xml:space="preserve"> </w:t>
                   </w:r>
-                  <w:proofErr w:type="gramEnd"/>
                   <w:r>
                     <w:rPr>
                       <w:rFonts w:ascii="Arial Narrow" w:hAnsi="Arial Narrow" w:cs="Tahoma"/>
@@ -5754,7 +5474,6 @@
                       <w:szCs w:val="16"/>
                     </w:rPr>
                   </w:pPr>
-                  <w:proofErr w:type="gramStart"/>
                   <w:r>
                     <w:rPr>
                       <w:rFonts w:ascii="Arial Narrow" w:hAnsi="Arial Narrow" w:cs="Tahoma"/>
@@ -5771,7 +5490,6 @@
                     </w:rPr>
                     <w:t xml:space="preserve"> </w:t>
                   </w:r>
-                  <w:proofErr w:type="gramEnd"/>
                   <w:r>
                     <w:rPr>
                       <w:rFonts w:ascii="Arial Narrow" w:hAnsi="Arial Narrow" w:cs="Tahoma"/>
@@ -5798,7 +5516,6 @@
                       <w:szCs w:val="16"/>
                     </w:rPr>
                   </w:pPr>
-                  <w:proofErr w:type="gramStart"/>
                   <w:r>
                     <w:rPr>
                       <w:rFonts w:ascii="Arial Narrow" w:hAnsi="Arial Narrow" w:cs="Tahoma"/>
@@ -5823,7 +5540,6 @@
                     </w:rPr>
                     <w:t xml:space="preserve"> </w:t>
                   </w:r>
-                  <w:proofErr w:type="gramEnd"/>
                   <w:r>
                     <w:rPr>
                       <w:rFonts w:ascii="Arial Narrow" w:hAnsi="Arial Narrow" w:cs="Tahoma"/>
@@ -5842,7 +5558,6 @@
                       <w:szCs w:val="16"/>
                     </w:rPr>
                   </w:pPr>
-                  <w:proofErr w:type="gramStart"/>
                   <w:r>
                     <w:rPr>
                       <w:rFonts w:ascii="Arial Narrow" w:hAnsi="Arial Narrow" w:cs="Tahoma"/>
@@ -5859,7 +5574,6 @@
                     </w:rPr>
                     <w:t xml:space="preserve"> </w:t>
                   </w:r>
-                  <w:proofErr w:type="gramEnd"/>
                   <w:r>
                     <w:rPr>
                       <w:rFonts w:ascii="Arial Narrow" w:hAnsi="Arial Narrow" w:cs="Tahoma"/>
@@ -5886,7 +5600,6 @@
                       <w:szCs w:val="16"/>
                     </w:rPr>
                   </w:pPr>
-                  <w:proofErr w:type="gramStart"/>
                   <w:r>
                     <w:rPr>
                       <w:rFonts w:ascii="Arial Narrow" w:hAnsi="Arial Narrow" w:cs="Tahoma"/>
@@ -5903,7 +5616,6 @@
                     </w:rPr>
                     <w:t xml:space="preserve"> </w:t>
                   </w:r>
-                  <w:proofErr w:type="gramEnd"/>
                   <w:r>
                     <w:rPr>
                       <w:rFonts w:ascii="Arial Narrow" w:hAnsi="Arial Narrow" w:cs="Tahoma"/>
@@ -6125,33 +5837,15 @@
                 <w:sz w:val="20"/>
                 <w:szCs w:val="20"/>
               </w:rPr>
-              <w:t xml:space="preserve">Cumpriu com a Carga Horária: </w:t>
-            </w:r>
-            <w:proofErr w:type="gramStart"/>
+              <w:t xml:space="preserve">Cumpriu com a Carga Horária: ( </w:t>
+            </w:r>
             <w:r>
               <w:rPr>
                 <w:rFonts w:ascii="Arial Narrow" w:hAnsi="Arial Narrow" w:cstheme="minorHAnsi"/>
                 <w:sz w:val="20"/>
                 <w:szCs w:val="20"/>
               </w:rPr>
-              <w:t xml:space="preserve">( </w:t>
-            </w:r>
-            <w:r>
-              <w:rPr>
-                <w:rFonts w:ascii="Arial Narrow" w:hAnsi="Arial Narrow" w:cstheme="minorHAnsi"/>
-                <w:sz w:val="20"/>
-                <w:szCs w:val="20"/>
-              </w:rPr>
-              <w:t xml:space="preserve"> </w:t>
-            </w:r>
-            <w:proofErr w:type="gramEnd"/>
-            <w:r>
-              <w:rPr>
-                <w:rFonts w:ascii="Arial Narrow" w:hAnsi="Arial Narrow" w:cstheme="minorHAnsi"/>
-                <w:sz w:val="20"/>
-                <w:szCs w:val="20"/>
-              </w:rPr>
-              <w:t xml:space="preserve"> </w:t>
+              <w:t xml:space="preserve">  </w:t>
             </w:r>
             <w:r>
               <w:rPr>
@@ -6507,25 +6201,23 @@
                 <w:sz w:val="18"/>
                 <w:szCs w:val="18"/>
               </w:rPr>
-              <w:t>{</w:t>
-            </w:r>
-            <w:proofErr w:type="spellStart"/>
+              <w:t>{fimdt}</w:t>
+            </w:r>
             <w:r>
               <w:rPr>
                 <w:rFonts w:ascii="Arial Narrow" w:hAnsi="Arial Narrow" w:cs="Tahoma"/>
                 <w:sz w:val="18"/>
                 <w:szCs w:val="18"/>
               </w:rPr>
-              <w:t>fimdt</w:t>
-            </w:r>
-            <w:proofErr w:type="spellEnd"/>
+              <w:t xml:space="preserve"> </w:t>
+            </w:r>
             <w:r>
               <w:rPr>
                 <w:rFonts w:ascii="Arial Narrow" w:hAnsi="Arial Narrow" w:cs="Tahoma"/>
                 <w:sz w:val="18"/>
                 <w:szCs w:val="18"/>
               </w:rPr>
-              <w:t>}</w:t>
+              <w:t>de</w:t>
             </w:r>
             <w:r>
               <w:rPr>
@@ -6541,41 +6233,7 @@
                 <w:sz w:val="18"/>
                 <w:szCs w:val="18"/>
               </w:rPr>
-              <w:t>de</w:t>
-            </w:r>
-            <w:r>
-              <w:rPr>
-                <w:rFonts w:ascii="Arial Narrow" w:hAnsi="Arial Narrow" w:cs="Tahoma"/>
-                <w:sz w:val="18"/>
-                <w:szCs w:val="18"/>
-              </w:rPr>
-              <w:t xml:space="preserve"> </w:t>
-            </w:r>
-            <w:r>
-              <w:rPr>
-                <w:rFonts w:ascii="Arial Narrow" w:hAnsi="Arial Narrow" w:cs="Tahoma"/>
-                <w:sz w:val="18"/>
-                <w:szCs w:val="18"/>
-              </w:rPr>
-              <w:t>{</w:t>
-            </w:r>
-            <w:proofErr w:type="spellStart"/>
-            <w:r>
-              <w:rPr>
-                <w:rFonts w:ascii="Arial Narrow" w:hAnsi="Arial Narrow" w:cs="Tahoma"/>
-                <w:sz w:val="18"/>
-                <w:szCs w:val="18"/>
-              </w:rPr>
-              <w:t>mesNome</w:t>
-            </w:r>
-            <w:proofErr w:type="spellEnd"/>
-            <w:r>
-              <w:rPr>
-                <w:rFonts w:ascii="Arial Narrow" w:hAnsi="Arial Narrow" w:cs="Tahoma"/>
-                <w:sz w:val="18"/>
-                <w:szCs w:val="18"/>
-              </w:rPr>
-              <w:t>}</w:t>
+              <w:t>{mesNome}</w:t>
             </w:r>
             <w:r>
               <w:rPr>

</xml_diff>

<commit_message>
Alterando dados nos arquivos .docx
</commit_message>
<xml_diff>
--- a/assets/word/Rel.docx
+++ b/assets/word/Rel.docx
@@ -1,6 +1,6 @@
 
 <file path=word/document.xml><?xml version="1.0" encoding="utf-8"?>
-<w:document xmlns:wpc="http://schemas.microsoft.com/office/word/2010/wordprocessingCanvas" xmlns:cx="http://schemas.microsoft.com/office/drawing/2014/chartex" xmlns:cx1="http://schemas.microsoft.com/office/drawing/2015/9/8/chartex" xmlns:cx2="http://schemas.microsoft.com/office/drawing/2015/10/21/chartex" xmlns:cx3="http://schemas.microsoft.com/office/drawing/2016/5/9/chartex" xmlns:cx4="http://schemas.microsoft.com/office/drawing/2016/5/10/chartex" xmlns:cx5="http://schemas.microsoft.com/office/drawing/2016/5/11/chartex" xmlns:cx6="http://schemas.microsoft.com/office/drawing/2016/5/12/chartex" xmlns:cx7="http://schemas.microsoft.com/office/drawing/2016/5/13/chartex" xmlns:cx8="http://schemas.microsoft.com/office/drawing/2016/5/14/chartex" xmlns:mc="http://schemas.openxmlformats.org/markup-compatibility/2006" xmlns:aink="http://schemas.microsoft.com/office/drawing/2016/ink" xmlns:am3d="http://schemas.microsoft.com/office/drawing/2017/model3d" xmlns:o="urn:schemas-microsoft-com:office:office" xmlns:r="http://schemas.openxmlformats.org/officeDocument/2006/relationships" xmlns:m="http://schemas.openxmlformats.org/officeDocument/2006/math" xmlns:v="urn:schemas-microsoft-com:vml" xmlns:wp14="http://schemas.microsoft.com/office/word/2010/wordprocessingDrawing" xmlns:wp="http://schemas.openxmlformats.org/drawingml/2006/wordprocessingDrawing" xmlns:w10="urn:schemas-microsoft-com:office:word" xmlns:w="http://schemas.openxmlformats.org/wordprocessingml/2006/main" xmlns:w14="http://schemas.microsoft.com/office/word/2010/wordml" xmlns:w15="http://schemas.microsoft.com/office/word/2012/wordml" xmlns:w16cex="http://schemas.microsoft.com/office/word/2018/wordml/cex" xmlns:w16cid="http://schemas.microsoft.com/office/word/2016/wordml/cid" xmlns:w16="http://schemas.microsoft.com/office/word/2018/wordml" xmlns:w16sdtdh="http://schemas.microsoft.com/office/word/2020/wordml/sdtdatahash" xmlns:w16se="http://schemas.microsoft.com/office/word/2015/wordml/symex" xmlns:wpg="http://schemas.microsoft.com/office/word/2010/wordprocessingGroup" xmlns:wpi="http://schemas.microsoft.com/office/word/2010/wordprocessingInk" xmlns:wne="http://schemas.microsoft.com/office/word/2006/wordml" xmlns:wps="http://schemas.microsoft.com/office/word/2010/wordprocessingShape" mc:Ignorable="w14 w15 w16se w16cid w16 w16cex w16sdtdh wp14">
+<w:document xmlns:wpc="http://schemas.microsoft.com/office/word/2010/wordprocessingCanvas" xmlns:cx="http://schemas.microsoft.com/office/drawing/2014/chartex" xmlns:cx1="http://schemas.microsoft.com/office/drawing/2015/9/8/chartex" xmlns:cx2="http://schemas.microsoft.com/office/drawing/2015/10/21/chartex" xmlns:cx3="http://schemas.microsoft.com/office/drawing/2016/5/9/chartex" xmlns:cx4="http://schemas.microsoft.com/office/drawing/2016/5/10/chartex" xmlns:cx5="http://schemas.microsoft.com/office/drawing/2016/5/11/chartex" xmlns:cx6="http://schemas.microsoft.com/office/drawing/2016/5/12/chartex" xmlns:cx7="http://schemas.microsoft.com/office/drawing/2016/5/13/chartex" xmlns:cx8="http://schemas.microsoft.com/office/drawing/2016/5/14/chartex" xmlns:mc="http://schemas.openxmlformats.org/markup-compatibility/2006" xmlns:aink="http://schemas.microsoft.com/office/drawing/2016/ink" xmlns:am3d="http://schemas.microsoft.com/office/drawing/2017/model3d" xmlns:o="urn:schemas-microsoft-com:office:office" xmlns:oel="http://schemas.microsoft.com/office/2019/extlst" xmlns:r="http://schemas.openxmlformats.org/officeDocument/2006/relationships" xmlns:m="http://schemas.openxmlformats.org/officeDocument/2006/math" xmlns:v="urn:schemas-microsoft-com:vml" xmlns:wp14="http://schemas.microsoft.com/office/word/2010/wordprocessingDrawing" xmlns:wp="http://schemas.openxmlformats.org/drawingml/2006/wordprocessingDrawing" xmlns:w10="urn:schemas-microsoft-com:office:word" xmlns:w="http://schemas.openxmlformats.org/wordprocessingml/2006/main" xmlns:w14="http://schemas.microsoft.com/office/word/2010/wordml" xmlns:w15="http://schemas.microsoft.com/office/word/2012/wordml" xmlns:w16cex="http://schemas.microsoft.com/office/word/2018/wordml/cex" xmlns:w16cid="http://schemas.microsoft.com/office/word/2016/wordml/cid" xmlns:w16="http://schemas.microsoft.com/office/word/2018/wordml" xmlns:w16sdtdh="http://schemas.microsoft.com/office/word/2020/wordml/sdtdatahash" xmlns:w16se="http://schemas.microsoft.com/office/word/2015/wordml/symex" xmlns:wpg="http://schemas.microsoft.com/office/word/2010/wordprocessingGroup" xmlns:wpi="http://schemas.microsoft.com/office/word/2010/wordprocessingInk" xmlns:wne="http://schemas.microsoft.com/office/word/2006/wordml" xmlns:wps="http://schemas.microsoft.com/office/word/2010/wordprocessingShape" mc:Ignorable="w14 w15 w16se w16cid w16 w16cex w16sdtdh wp14">
   <w:body>
     <w:p>
       <w:pPr>
@@ -298,6 +298,7 @@
         </w:rPr>
         <w:t xml:space="preserve">   </w:t>
       </w:r>
+      <w:proofErr w:type="gramStart"/>
       <w:r>
         <w:rPr>
           <w:rFonts w:ascii="Arial Narrow" w:hAnsi="Arial Narrow" w:cstheme="minorHAnsi"/>
@@ -306,6 +307,7 @@
         </w:rPr>
         <w:t xml:space="preserve">   (</w:t>
       </w:r>
+      <w:proofErr w:type="gramEnd"/>
       <w:r>
         <w:rPr>
           <w:rFonts w:ascii="Arial Narrow" w:hAnsi="Arial Narrow" w:cstheme="minorHAnsi"/>
@@ -494,7 +496,25 @@
           <w:sz w:val="20"/>
           <w:szCs w:val="20"/>
         </w:rPr>
-        <w:t>{cpf}</w:t>
+        <w:t>{</w:t>
+      </w:r>
+      <w:proofErr w:type="spellStart"/>
+      <w:r>
+        <w:rPr>
+          <w:rFonts w:ascii="Arial Narrow" w:hAnsi="Arial Narrow" w:cstheme="minorHAnsi"/>
+          <w:sz w:val="20"/>
+          <w:szCs w:val="20"/>
+        </w:rPr>
+        <w:t>cpf</w:t>
+      </w:r>
+      <w:proofErr w:type="spellEnd"/>
+      <w:r>
+        <w:rPr>
+          <w:rFonts w:ascii="Arial Narrow" w:hAnsi="Arial Narrow" w:cstheme="minorHAnsi"/>
+          <w:sz w:val="20"/>
+          <w:szCs w:val="20"/>
+        </w:rPr>
+        <w:t>}</w:t>
       </w:r>
       <w:r>
         <w:rPr>
@@ -527,7 +547,25 @@
           <w:sz w:val="20"/>
           <w:szCs w:val="20"/>
         </w:rPr>
-        <w:t>{rg}</w:t>
+        <w:t>{</w:t>
+      </w:r>
+      <w:proofErr w:type="spellStart"/>
+      <w:r>
+        <w:rPr>
+          <w:rFonts w:ascii="Arial Narrow" w:hAnsi="Arial Narrow" w:cstheme="minorHAnsi"/>
+          <w:sz w:val="20"/>
+          <w:szCs w:val="20"/>
+        </w:rPr>
+        <w:t>rg</w:t>
+      </w:r>
+      <w:proofErr w:type="spellEnd"/>
+      <w:r>
+        <w:rPr>
+          <w:rFonts w:ascii="Arial Narrow" w:hAnsi="Arial Narrow" w:cstheme="minorHAnsi"/>
+          <w:sz w:val="20"/>
+          <w:szCs w:val="20"/>
+        </w:rPr>
+        <w:t>}</w:t>
       </w:r>
     </w:p>
     <w:p>
@@ -555,13 +593,33 @@
         </w:rPr>
         <w:t>{</w:t>
       </w:r>
-      <w:r>
-        <w:rPr>
-          <w:rFonts w:ascii="Arial Narrow" w:hAnsi="Arial Narrow" w:cstheme="minorHAnsi"/>
-          <w:sz w:val="20"/>
-          <w:szCs w:val="20"/>
-        </w:rPr>
-        <w:t xml:space="preserve">email}            </w:t>
+      <w:proofErr w:type="spellStart"/>
+      <w:proofErr w:type="gramStart"/>
+      <w:r>
+        <w:rPr>
+          <w:rFonts w:ascii="Arial Narrow" w:hAnsi="Arial Narrow" w:cstheme="minorHAnsi"/>
+          <w:sz w:val="20"/>
+          <w:szCs w:val="20"/>
+        </w:rPr>
+        <w:t>email</w:t>
+      </w:r>
+      <w:proofErr w:type="spellEnd"/>
+      <w:r>
+        <w:rPr>
+          <w:rFonts w:ascii="Arial Narrow" w:hAnsi="Arial Narrow" w:cstheme="minorHAnsi"/>
+          <w:sz w:val="20"/>
+          <w:szCs w:val="20"/>
+        </w:rPr>
+        <w:t xml:space="preserve">}   </w:t>
+      </w:r>
+      <w:proofErr w:type="gramEnd"/>
+      <w:r>
+        <w:rPr>
+          <w:rFonts w:ascii="Arial Narrow" w:hAnsi="Arial Narrow" w:cstheme="minorHAnsi"/>
+          <w:sz w:val="20"/>
+          <w:szCs w:val="20"/>
+        </w:rPr>
+        <w:t xml:space="preserve">         </w:t>
       </w:r>
       <w:r>
         <w:rPr>
@@ -630,15 +688,33 @@
           <w:sz w:val="20"/>
           <w:szCs w:val="20"/>
         </w:rPr>
-        <w:t>Termo de Bolsa Nº.</w:t>
-      </w:r>
-      <w:r>
-        <w:rPr>
-          <w:rFonts w:ascii="Arial Narrow" w:hAnsi="Arial Narrow" w:cstheme="minorHAnsi"/>
-          <w:sz w:val="20"/>
-          <w:szCs w:val="20"/>
-        </w:rPr>
-        <w:t>{bols</w:t>
+        <w:t xml:space="preserve">Termo de Bolsa </w:t>
+      </w:r>
+      <w:proofErr w:type="gramStart"/>
+      <w:r>
+        <w:rPr>
+          <w:rFonts w:ascii="Arial Narrow" w:hAnsi="Arial Narrow" w:cstheme="minorHAnsi"/>
+          <w:sz w:val="20"/>
+          <w:szCs w:val="20"/>
+        </w:rPr>
+        <w:t>Nº.</w:t>
+      </w:r>
+      <w:r>
+        <w:rPr>
+          <w:rFonts w:ascii="Arial Narrow" w:hAnsi="Arial Narrow" w:cstheme="minorHAnsi"/>
+          <w:sz w:val="20"/>
+          <w:szCs w:val="20"/>
+        </w:rPr>
+        <w:t>{</w:t>
+      </w:r>
+      <w:proofErr w:type="gramEnd"/>
+      <w:r>
+        <w:rPr>
+          <w:rFonts w:ascii="Arial Narrow" w:hAnsi="Arial Narrow" w:cstheme="minorHAnsi"/>
+          <w:sz w:val="20"/>
+          <w:szCs w:val="20"/>
+        </w:rPr>
+        <w:t>bols</w:t>
       </w:r>
       <w:r>
         <w:rPr>
@@ -662,7 +738,15 @@
           <w:sz w:val="20"/>
           <w:szCs w:val="20"/>
         </w:rPr>
-        <w:t>2021</w:t>
+        <w:t>202</w:t>
+      </w:r>
+      <w:r>
+        <w:rPr>
+          <w:rFonts w:ascii="Arial Narrow" w:hAnsi="Arial Narrow" w:cstheme="minorHAnsi"/>
+          <w:sz w:val="20"/>
+          <w:szCs w:val="20"/>
+        </w:rPr>
+        <w:t>2</w:t>
       </w:r>
       <w:r>
         <w:rPr>
@@ -706,8 +790,9 @@
           <w:sz w:val="20"/>
           <w:szCs w:val="20"/>
         </w:rPr>
-        <w:t>{proc}</w:t>
-      </w:r>
+        <w:t>{</w:t>
+      </w:r>
+      <w:proofErr w:type="spellStart"/>
       <w:r>
         <w:rPr>
           <w:rFonts w:ascii="Arial Narrow" w:hAnsi="Arial Narrow" w:cstheme="minorHAnsi"/>
@@ -715,7 +800,44 @@
           <w:sz w:val="20"/>
           <w:szCs w:val="20"/>
         </w:rPr>
-        <w:t>/2021)</w:t>
+        <w:t>proc</w:t>
+      </w:r>
+      <w:proofErr w:type="spellEnd"/>
+      <w:r>
+        <w:rPr>
+          <w:rFonts w:ascii="Arial Narrow" w:hAnsi="Arial Narrow" w:cstheme="minorHAnsi"/>
+          <w:color w:val="000000" w:themeColor="text1"/>
+          <w:sz w:val="20"/>
+          <w:szCs w:val="20"/>
+        </w:rPr>
+        <w:t>}</w:t>
+      </w:r>
+      <w:r>
+        <w:rPr>
+          <w:rFonts w:ascii="Arial Narrow" w:hAnsi="Arial Narrow" w:cstheme="minorHAnsi"/>
+          <w:color w:val="000000" w:themeColor="text1"/>
+          <w:sz w:val="20"/>
+          <w:szCs w:val="20"/>
+        </w:rPr>
+        <w:t>/202</w:t>
+      </w:r>
+      <w:r>
+        <w:rPr>
+          <w:rFonts w:ascii="Arial Narrow" w:hAnsi="Arial Narrow" w:cstheme="minorHAnsi"/>
+          <w:color w:val="000000" w:themeColor="text1"/>
+          <w:sz w:val="20"/>
+          <w:szCs w:val="20"/>
+        </w:rPr>
+        <w:t>2</w:t>
+      </w:r>
+      <w:r>
+        <w:rPr>
+          <w:rFonts w:ascii="Arial Narrow" w:hAnsi="Arial Narrow" w:cstheme="minorHAnsi"/>
+          <w:color w:val="000000" w:themeColor="text1"/>
+          <w:sz w:val="20"/>
+          <w:szCs w:val="20"/>
+        </w:rPr>
+        <w:t>)</w:t>
       </w:r>
     </w:p>
     <w:p>
@@ -771,6 +893,7 @@
         </w:rPr>
         <w:t>{</w:t>
       </w:r>
+      <w:proofErr w:type="spellStart"/>
       <w:r>
         <w:rPr>
           <w:rFonts w:ascii="Arial Narrow" w:hAnsi="Arial Narrow" w:cstheme="minorHAnsi"/>
@@ -798,6 +921,7 @@
         </w:rPr>
         <w:t>odoTotal</w:t>
       </w:r>
+      <w:proofErr w:type="spellEnd"/>
       <w:r>
         <w:rPr>
           <w:rFonts w:ascii="Arial Narrow" w:hAnsi="Arial Narrow" w:cstheme="minorHAnsi"/>
@@ -832,7 +956,27 @@
           <w:sz w:val="20"/>
           <w:szCs w:val="20"/>
         </w:rPr>
-        <w:t>{ch}</w:t>
+        <w:t>{</w:t>
+      </w:r>
+      <w:proofErr w:type="spellStart"/>
+      <w:r>
+        <w:rPr>
+          <w:rFonts w:ascii="Arial Narrow" w:hAnsi="Arial Narrow" w:cstheme="minorHAnsi"/>
+          <w:color w:val="000000" w:themeColor="text1"/>
+          <w:sz w:val="20"/>
+          <w:szCs w:val="20"/>
+        </w:rPr>
+        <w:t>ch</w:t>
+      </w:r>
+      <w:proofErr w:type="spellEnd"/>
+      <w:r>
+        <w:rPr>
+          <w:rFonts w:ascii="Arial Narrow" w:hAnsi="Arial Narrow" w:cstheme="minorHAnsi"/>
+          <w:color w:val="000000" w:themeColor="text1"/>
+          <w:sz w:val="20"/>
+          <w:szCs w:val="20"/>
+        </w:rPr>
+        <w:t>}</w:t>
       </w:r>
       <w:r>
         <w:rPr>
@@ -905,7 +1049,29 @@
           <w:sz w:val="20"/>
           <w:szCs w:val="20"/>
         </w:rPr>
-        <w:t>{parcelaTotal}</w:t>
+        <w:t>{</w:t>
+      </w:r>
+      <w:proofErr w:type="spellStart"/>
+      <w:r>
+        <w:rPr>
+          <w:rFonts w:ascii="Arial Narrow" w:hAnsi="Arial Narrow" w:cstheme="minorHAnsi"/>
+          <w:bCs/>
+          <w:color w:val="000000" w:themeColor="text1"/>
+          <w:sz w:val="20"/>
+          <w:szCs w:val="20"/>
+        </w:rPr>
+        <w:t>parcelaTotal</w:t>
+      </w:r>
+      <w:proofErr w:type="spellEnd"/>
+      <w:r>
+        <w:rPr>
+          <w:rFonts w:ascii="Arial Narrow" w:hAnsi="Arial Narrow" w:cstheme="minorHAnsi"/>
+          <w:bCs/>
+          <w:color w:val="000000" w:themeColor="text1"/>
+          <w:sz w:val="20"/>
+          <w:szCs w:val="20"/>
+        </w:rPr>
+        <w:t>}</w:t>
       </w:r>
     </w:p>
     <w:p>
@@ -947,7 +1113,29 @@
           <w:sz w:val="20"/>
           <w:szCs w:val="20"/>
         </w:rPr>
-        <w:t>{periodoMensal}</w:t>
+        <w:t>{</w:t>
+      </w:r>
+      <w:proofErr w:type="spellStart"/>
+      <w:r>
+        <w:rPr>
+          <w:rFonts w:ascii="Arial Narrow" w:hAnsi="Arial Narrow" w:cstheme="minorHAnsi"/>
+          <w:bCs/>
+          <w:color w:val="000000" w:themeColor="text1"/>
+          <w:sz w:val="20"/>
+          <w:szCs w:val="20"/>
+        </w:rPr>
+        <w:t>periodoMensal</w:t>
+      </w:r>
+      <w:proofErr w:type="spellEnd"/>
+      <w:r>
+        <w:rPr>
+          <w:rFonts w:ascii="Arial Narrow" w:hAnsi="Arial Narrow" w:cstheme="minorHAnsi"/>
+          <w:bCs/>
+          <w:color w:val="000000" w:themeColor="text1"/>
+          <w:sz w:val="20"/>
+          <w:szCs w:val="20"/>
+        </w:rPr>
+        <w:t>}</w:t>
       </w:r>
     </w:p>
     <w:p>
@@ -989,7 +1177,29 @@
           <w:sz w:val="20"/>
           <w:szCs w:val="20"/>
         </w:rPr>
-        <w:t xml:space="preserve">{chMensal} </w:t>
+        <w:t>{</w:t>
+      </w:r>
+      <w:proofErr w:type="spellStart"/>
+      <w:r>
+        <w:rPr>
+          <w:rFonts w:ascii="Arial Narrow" w:hAnsi="Arial Narrow" w:cstheme="minorHAnsi"/>
+          <w:bCs/>
+          <w:color w:val="000000" w:themeColor="text1"/>
+          <w:sz w:val="20"/>
+          <w:szCs w:val="20"/>
+        </w:rPr>
+        <w:t>chMensal</w:t>
+      </w:r>
+      <w:proofErr w:type="spellEnd"/>
+      <w:r>
+        <w:rPr>
+          <w:rFonts w:ascii="Arial Narrow" w:hAnsi="Arial Narrow" w:cstheme="minorHAnsi"/>
+          <w:bCs/>
+          <w:color w:val="000000" w:themeColor="text1"/>
+          <w:sz w:val="20"/>
+          <w:szCs w:val="20"/>
+        </w:rPr>
+        <w:t xml:space="preserve">} </w:t>
       </w:r>
       <w:r>
         <w:rPr>
@@ -1424,7 +1634,25 @@
                 <w:sz w:val="20"/>
                 <w:szCs w:val="20"/>
               </w:rPr>
-              <w:t>{sabados}</w:t>
+              <w:t>{</w:t>
+            </w:r>
+            <w:proofErr w:type="spellStart"/>
+            <w:r>
+              <w:rPr>
+                <w:rFonts w:asciiTheme="minorHAnsi" w:hAnsiTheme="minorHAnsi" w:cstheme="minorHAnsi"/>
+                <w:sz w:val="20"/>
+                <w:szCs w:val="20"/>
+              </w:rPr>
+              <w:t>sabados</w:t>
+            </w:r>
+            <w:proofErr w:type="spellEnd"/>
+            <w:r>
+              <w:rPr>
+                <w:rFonts w:asciiTheme="minorHAnsi" w:hAnsiTheme="minorHAnsi" w:cstheme="minorHAnsi"/>
+                <w:sz w:val="20"/>
+                <w:szCs w:val="20"/>
+              </w:rPr>
+              <w:t>}</w:t>
             </w:r>
           </w:p>
         </w:tc>
@@ -1557,7 +1785,25 @@
                 <w:sz w:val="20"/>
                 <w:szCs w:val="20"/>
               </w:rPr>
-              <w:t>{sabados}</w:t>
+              <w:t>{</w:t>
+            </w:r>
+            <w:proofErr w:type="spellStart"/>
+            <w:r>
+              <w:rPr>
+                <w:rFonts w:asciiTheme="minorHAnsi" w:hAnsiTheme="minorHAnsi" w:cstheme="minorHAnsi"/>
+                <w:sz w:val="20"/>
+                <w:szCs w:val="20"/>
+              </w:rPr>
+              <w:t>sabados</w:t>
+            </w:r>
+            <w:proofErr w:type="spellEnd"/>
+            <w:r>
+              <w:rPr>
+                <w:rFonts w:asciiTheme="minorHAnsi" w:hAnsiTheme="minorHAnsi" w:cstheme="minorHAnsi"/>
+                <w:sz w:val="20"/>
+                <w:szCs w:val="20"/>
+              </w:rPr>
+              <w:t>}</w:t>
             </w:r>
           </w:p>
         </w:tc>
@@ -2577,7 +2823,25 @@
                 <w:sz w:val="20"/>
                 <w:szCs w:val="20"/>
               </w:rPr>
-              <w:t>{sabados}</w:t>
+              <w:t>{</w:t>
+            </w:r>
+            <w:proofErr w:type="spellStart"/>
+            <w:r>
+              <w:rPr>
+                <w:rFonts w:asciiTheme="minorHAnsi" w:hAnsiTheme="minorHAnsi" w:cstheme="minorHAnsi"/>
+                <w:sz w:val="20"/>
+                <w:szCs w:val="20"/>
+              </w:rPr>
+              <w:t>sabados</w:t>
+            </w:r>
+            <w:proofErr w:type="spellEnd"/>
+            <w:r>
+              <w:rPr>
+                <w:rFonts w:asciiTheme="minorHAnsi" w:hAnsiTheme="minorHAnsi" w:cstheme="minorHAnsi"/>
+                <w:sz w:val="20"/>
+                <w:szCs w:val="20"/>
+              </w:rPr>
+              <w:t>}</w:t>
             </w:r>
           </w:p>
         </w:tc>
@@ -2840,7 +3104,25 @@
                 <w:sz w:val="20"/>
                 <w:szCs w:val="20"/>
               </w:rPr>
-              <w:t>{sabados}</w:t>
+              <w:t>{</w:t>
+            </w:r>
+            <w:proofErr w:type="spellStart"/>
+            <w:r>
+              <w:rPr>
+                <w:rFonts w:asciiTheme="minorHAnsi" w:hAnsiTheme="minorHAnsi" w:cstheme="minorHAnsi"/>
+                <w:sz w:val="20"/>
+                <w:szCs w:val="20"/>
+              </w:rPr>
+              <w:t>sabados</w:t>
+            </w:r>
+            <w:proofErr w:type="spellEnd"/>
+            <w:r>
+              <w:rPr>
+                <w:rFonts w:asciiTheme="minorHAnsi" w:hAnsiTheme="minorHAnsi" w:cstheme="minorHAnsi"/>
+                <w:sz w:val="20"/>
+                <w:szCs w:val="20"/>
+              </w:rPr>
+              <w:t>}</w:t>
             </w:r>
           </w:p>
         </w:tc>
@@ -4655,6 +4937,7 @@
                       <w:szCs w:val="16"/>
                     </w:rPr>
                   </w:pPr>
+                  <w:proofErr w:type="gramStart"/>
                   <w:r>
                     <w:rPr>
                       <w:rFonts w:ascii="Arial Narrow" w:hAnsi="Arial Narrow" w:cs="Tahoma"/>
@@ -4679,6 +4962,7 @@
                     </w:rPr>
                     <w:t xml:space="preserve"> </w:t>
                   </w:r>
+                  <w:proofErr w:type="gramEnd"/>
                   <w:r>
                     <w:rPr>
                       <w:rFonts w:ascii="Arial Narrow" w:hAnsi="Arial Narrow" w:cs="Tahoma"/>
@@ -4698,6 +4982,7 @@
                       <w:szCs w:val="16"/>
                     </w:rPr>
                   </w:pPr>
+                  <w:proofErr w:type="gramStart"/>
                   <w:r>
                     <w:rPr>
                       <w:rFonts w:ascii="Arial Narrow" w:hAnsi="Arial Narrow" w:cs="Tahoma"/>
@@ -4714,6 +4999,7 @@
                     </w:rPr>
                     <w:t xml:space="preserve"> </w:t>
                   </w:r>
+                  <w:proofErr w:type="gramEnd"/>
                   <w:r>
                     <w:rPr>
                       <w:rFonts w:ascii="Arial Narrow" w:hAnsi="Arial Narrow" w:cs="Tahoma"/>
@@ -4741,6 +5027,7 @@
                       <w:szCs w:val="16"/>
                     </w:rPr>
                   </w:pPr>
+                  <w:proofErr w:type="gramStart"/>
                   <w:r>
                     <w:rPr>
                       <w:rFonts w:ascii="Arial Narrow" w:hAnsi="Arial Narrow" w:cs="Tahoma"/>
@@ -4765,6 +5052,7 @@
                     </w:rPr>
                     <w:t xml:space="preserve"> </w:t>
                   </w:r>
+                  <w:proofErr w:type="gramEnd"/>
                   <w:r>
                     <w:rPr>
                       <w:rFonts w:ascii="Arial Narrow" w:hAnsi="Arial Narrow" w:cs="Tahoma"/>
@@ -4792,6 +5080,7 @@
                       <w:szCs w:val="16"/>
                     </w:rPr>
                   </w:pPr>
+                  <w:proofErr w:type="gramStart"/>
                   <w:r>
                     <w:rPr>
                       <w:rFonts w:ascii="Arial Narrow" w:hAnsi="Arial Narrow" w:cs="Tahoma"/>
@@ -4816,6 +5105,7 @@
                     </w:rPr>
                     <w:t xml:space="preserve"> </w:t>
                   </w:r>
+                  <w:proofErr w:type="gramEnd"/>
                   <w:r>
                     <w:rPr>
                       <w:rFonts w:ascii="Arial Narrow" w:hAnsi="Arial Narrow" w:cs="Tahoma"/>
@@ -4862,6 +5152,7 @@
                       <w:szCs w:val="16"/>
                     </w:rPr>
                   </w:pPr>
+                  <w:proofErr w:type="gramStart"/>
                   <w:r>
                     <w:rPr>
                       <w:rFonts w:ascii="Arial Narrow" w:hAnsi="Arial Narrow" w:cs="Tahoma"/>
@@ -4878,6 +5169,7 @@
                     </w:rPr>
                     <w:t xml:space="preserve"> </w:t>
                   </w:r>
+                  <w:proofErr w:type="gramEnd"/>
                   <w:r>
                     <w:rPr>
                       <w:rFonts w:ascii="Arial Narrow" w:hAnsi="Arial Narrow" w:cs="Tahoma"/>
@@ -4905,6 +5197,7 @@
                       <w:szCs w:val="16"/>
                     </w:rPr>
                   </w:pPr>
+                  <w:proofErr w:type="gramStart"/>
                   <w:r>
                     <w:rPr>
                       <w:rFonts w:ascii="Arial Narrow" w:hAnsi="Arial Narrow" w:cs="Tahoma"/>
@@ -4921,6 +5214,7 @@
                     </w:rPr>
                     <w:t xml:space="preserve"> </w:t>
                   </w:r>
+                  <w:proofErr w:type="gramEnd"/>
                   <w:r>
                     <w:rPr>
                       <w:rFonts w:ascii="Arial Narrow" w:hAnsi="Arial Narrow" w:cs="Tahoma"/>
@@ -4948,6 +5242,7 @@
                       <w:szCs w:val="16"/>
                     </w:rPr>
                   </w:pPr>
+                  <w:proofErr w:type="gramStart"/>
                   <w:r>
                     <w:rPr>
                       <w:rFonts w:ascii="Arial Narrow" w:hAnsi="Arial Narrow" w:cs="Tahoma"/>
@@ -4964,6 +5259,7 @@
                     </w:rPr>
                     <w:t xml:space="preserve"> </w:t>
                   </w:r>
+                  <w:proofErr w:type="gramEnd"/>
                   <w:r>
                     <w:rPr>
                       <w:rFonts w:ascii="Arial Narrow" w:hAnsi="Arial Narrow" w:cs="Tahoma"/>
@@ -4991,6 +5287,7 @@
                       <w:szCs w:val="16"/>
                     </w:rPr>
                   </w:pPr>
+                  <w:proofErr w:type="gramStart"/>
                   <w:r>
                     <w:rPr>
                       <w:rFonts w:ascii="Arial Narrow" w:hAnsi="Arial Narrow" w:cs="Tahoma"/>
@@ -4999,6 +5296,7 @@
                     </w:rPr>
                     <w:t xml:space="preserve">(  </w:t>
                   </w:r>
+                  <w:proofErr w:type="gramEnd"/>
                   <w:r>
                     <w:rPr>
                       <w:rFonts w:ascii="Arial Narrow" w:hAnsi="Arial Narrow" w:cs="Tahoma"/>
@@ -5053,6 +5351,7 @@
                       <w:szCs w:val="16"/>
                     </w:rPr>
                   </w:pPr>
+                  <w:proofErr w:type="gramStart"/>
                   <w:r>
                     <w:rPr>
                       <w:rFonts w:ascii="Arial Narrow" w:hAnsi="Arial Narrow" w:cs="Tahoma"/>
@@ -5069,6 +5368,7 @@
                     </w:rPr>
                     <w:t xml:space="preserve"> </w:t>
                   </w:r>
+                  <w:proofErr w:type="gramEnd"/>
                   <w:r>
                     <w:rPr>
                       <w:rFonts w:ascii="Arial Narrow" w:hAnsi="Arial Narrow" w:cs="Tahoma"/>
@@ -5096,6 +5396,7 @@
                       <w:szCs w:val="16"/>
                     </w:rPr>
                   </w:pPr>
+                  <w:proofErr w:type="gramStart"/>
                   <w:r>
                     <w:rPr>
                       <w:rFonts w:ascii="Arial Narrow" w:hAnsi="Arial Narrow" w:cs="Tahoma"/>
@@ -5112,6 +5413,7 @@
                     </w:rPr>
                     <w:t xml:space="preserve"> </w:t>
                   </w:r>
+                  <w:proofErr w:type="gramEnd"/>
                   <w:r>
                     <w:rPr>
                       <w:rFonts w:ascii="Arial Narrow" w:hAnsi="Arial Narrow" w:cs="Tahoma"/>
@@ -5139,6 +5441,7 @@
                       <w:szCs w:val="16"/>
                     </w:rPr>
                   </w:pPr>
+                  <w:proofErr w:type="gramStart"/>
                   <w:r>
                     <w:rPr>
                       <w:rFonts w:ascii="Arial Narrow" w:hAnsi="Arial Narrow" w:cs="Tahoma"/>
@@ -5163,6 +5466,7 @@
                     </w:rPr>
                     <w:t xml:space="preserve"> </w:t>
                   </w:r>
+                  <w:proofErr w:type="gramEnd"/>
                   <w:r>
                     <w:rPr>
                       <w:rFonts w:ascii="Arial Narrow" w:hAnsi="Arial Narrow" w:cs="Tahoma"/>
@@ -5190,6 +5494,7 @@
                       <w:szCs w:val="16"/>
                     </w:rPr>
                   </w:pPr>
+                  <w:proofErr w:type="gramStart"/>
                   <w:r>
                     <w:rPr>
                       <w:rFonts w:ascii="Arial Narrow" w:hAnsi="Arial Narrow" w:cs="Tahoma"/>
@@ -5212,7 +5517,16 @@
                       <w:sz w:val="16"/>
                       <w:szCs w:val="16"/>
                     </w:rPr>
-                    <w:t xml:space="preserve">  </w:t>
+                    <w:t xml:space="preserve"> </w:t>
+                  </w:r>
+                  <w:proofErr w:type="gramEnd"/>
+                  <w:r>
+                    <w:rPr>
+                      <w:rFonts w:ascii="Arial Narrow" w:hAnsi="Arial Narrow" w:cs="Tahoma"/>
+                      <w:sz w:val="16"/>
+                      <w:szCs w:val="16"/>
+                    </w:rPr>
+                    <w:t xml:space="preserve"> </w:t>
                   </w:r>
                   <w:r>
                     <w:rPr>
@@ -5268,6 +5582,7 @@
                       <w:szCs w:val="16"/>
                     </w:rPr>
                   </w:pPr>
+                  <w:proofErr w:type="gramStart"/>
                   <w:r>
                     <w:rPr>
                       <w:rFonts w:ascii="Arial Narrow" w:hAnsi="Arial Narrow" w:cs="Tahoma"/>
@@ -5284,6 +5599,7 @@
                     </w:rPr>
                     <w:t xml:space="preserve"> </w:t>
                   </w:r>
+                  <w:proofErr w:type="gramEnd"/>
                   <w:r>
                     <w:rPr>
                       <w:rFonts w:ascii="Arial Narrow" w:hAnsi="Arial Narrow" w:cs="Tahoma"/>
@@ -5311,6 +5627,7 @@
                       <w:szCs w:val="16"/>
                     </w:rPr>
                   </w:pPr>
+                  <w:proofErr w:type="gramStart"/>
                   <w:r>
                     <w:rPr>
                       <w:rFonts w:ascii="Arial Narrow" w:hAnsi="Arial Narrow" w:cs="Tahoma"/>
@@ -5327,6 +5644,7 @@
                     </w:rPr>
                     <w:t xml:space="preserve"> </w:t>
                   </w:r>
+                  <w:proofErr w:type="gramEnd"/>
                   <w:r>
                     <w:rPr>
                       <w:rFonts w:ascii="Arial Narrow" w:hAnsi="Arial Narrow" w:cs="Tahoma"/>
@@ -5354,6 +5672,7 @@
                       <w:szCs w:val="16"/>
                     </w:rPr>
                   </w:pPr>
+                  <w:proofErr w:type="gramStart"/>
                   <w:r>
                     <w:rPr>
                       <w:rFonts w:ascii="Arial Narrow" w:hAnsi="Arial Narrow" w:cs="Tahoma"/>
@@ -5370,6 +5689,7 @@
                     </w:rPr>
                     <w:t xml:space="preserve"> </w:t>
                   </w:r>
+                  <w:proofErr w:type="gramEnd"/>
                   <w:r>
                     <w:rPr>
                       <w:rFonts w:ascii="Arial Narrow" w:hAnsi="Arial Narrow" w:cs="Tahoma"/>
@@ -5397,6 +5717,7 @@
                       <w:szCs w:val="16"/>
                     </w:rPr>
                   </w:pPr>
+                  <w:proofErr w:type="gramStart"/>
                   <w:r>
                     <w:rPr>
                       <w:rFonts w:ascii="Arial Narrow" w:hAnsi="Arial Narrow" w:cs="Tahoma"/>
@@ -5413,6 +5734,7 @@
                     </w:rPr>
                     <w:t xml:space="preserve"> </w:t>
                   </w:r>
+                  <w:proofErr w:type="gramEnd"/>
                   <w:r>
                     <w:rPr>
                       <w:rFonts w:ascii="Arial Narrow" w:hAnsi="Arial Narrow" w:cs="Tahoma"/>
@@ -5474,6 +5796,7 @@
                       <w:szCs w:val="16"/>
                     </w:rPr>
                   </w:pPr>
+                  <w:proofErr w:type="gramStart"/>
                   <w:r>
                     <w:rPr>
                       <w:rFonts w:ascii="Arial Narrow" w:hAnsi="Arial Narrow" w:cs="Tahoma"/>
@@ -5490,6 +5813,7 @@
                     </w:rPr>
                     <w:t xml:space="preserve"> </w:t>
                   </w:r>
+                  <w:proofErr w:type="gramEnd"/>
                   <w:r>
                     <w:rPr>
                       <w:rFonts w:ascii="Arial Narrow" w:hAnsi="Arial Narrow" w:cs="Tahoma"/>
@@ -5516,6 +5840,7 @@
                       <w:szCs w:val="16"/>
                     </w:rPr>
                   </w:pPr>
+                  <w:proofErr w:type="gramStart"/>
                   <w:r>
                     <w:rPr>
                       <w:rFonts w:ascii="Arial Narrow" w:hAnsi="Arial Narrow" w:cs="Tahoma"/>
@@ -5540,6 +5865,7 @@
                     </w:rPr>
                     <w:t xml:space="preserve"> </w:t>
                   </w:r>
+                  <w:proofErr w:type="gramEnd"/>
                   <w:r>
                     <w:rPr>
                       <w:rFonts w:ascii="Arial Narrow" w:hAnsi="Arial Narrow" w:cs="Tahoma"/>
@@ -5558,6 +5884,7 @@
                       <w:szCs w:val="16"/>
                     </w:rPr>
                   </w:pPr>
+                  <w:proofErr w:type="gramStart"/>
                   <w:r>
                     <w:rPr>
                       <w:rFonts w:ascii="Arial Narrow" w:hAnsi="Arial Narrow" w:cs="Tahoma"/>
@@ -5574,6 +5901,7 @@
                     </w:rPr>
                     <w:t xml:space="preserve"> </w:t>
                   </w:r>
+                  <w:proofErr w:type="gramEnd"/>
                   <w:r>
                     <w:rPr>
                       <w:rFonts w:ascii="Arial Narrow" w:hAnsi="Arial Narrow" w:cs="Tahoma"/>
@@ -5600,6 +5928,7 @@
                       <w:szCs w:val="16"/>
                     </w:rPr>
                   </w:pPr>
+                  <w:proofErr w:type="gramStart"/>
                   <w:r>
                     <w:rPr>
                       <w:rFonts w:ascii="Arial Narrow" w:hAnsi="Arial Narrow" w:cs="Tahoma"/>
@@ -5616,6 +5945,7 @@
                     </w:rPr>
                     <w:t xml:space="preserve"> </w:t>
                   </w:r>
+                  <w:proofErr w:type="gramEnd"/>
                   <w:r>
                     <w:rPr>
                       <w:rFonts w:ascii="Arial Narrow" w:hAnsi="Arial Narrow" w:cs="Tahoma"/>
@@ -5837,15 +6167,33 @@
                 <w:sz w:val="20"/>
                 <w:szCs w:val="20"/>
               </w:rPr>
-              <w:t xml:space="preserve">Cumpriu com a Carga Horária: ( </w:t>
-            </w:r>
+              <w:t xml:space="preserve">Cumpriu com a Carga Horária: </w:t>
+            </w:r>
+            <w:proofErr w:type="gramStart"/>
             <w:r>
               <w:rPr>
                 <w:rFonts w:ascii="Arial Narrow" w:hAnsi="Arial Narrow" w:cstheme="minorHAnsi"/>
                 <w:sz w:val="20"/>
                 <w:szCs w:val="20"/>
               </w:rPr>
-              <w:t xml:space="preserve">  </w:t>
+              <w:t xml:space="preserve">( </w:t>
+            </w:r>
+            <w:r>
+              <w:rPr>
+                <w:rFonts w:ascii="Arial Narrow" w:hAnsi="Arial Narrow" w:cstheme="minorHAnsi"/>
+                <w:sz w:val="20"/>
+                <w:szCs w:val="20"/>
+              </w:rPr>
+              <w:t xml:space="preserve"> </w:t>
+            </w:r>
+            <w:proofErr w:type="gramEnd"/>
+            <w:r>
+              <w:rPr>
+                <w:rFonts w:ascii="Arial Narrow" w:hAnsi="Arial Narrow" w:cstheme="minorHAnsi"/>
+                <w:sz w:val="20"/>
+                <w:szCs w:val="20"/>
+              </w:rPr>
+              <w:t xml:space="preserve"> </w:t>
             </w:r>
             <w:r>
               <w:rPr>
@@ -6201,14 +6549,32 @@
                 <w:sz w:val="18"/>
                 <w:szCs w:val="18"/>
               </w:rPr>
-              <w:t>{fimdt}</w:t>
-            </w:r>
+              <w:t>{</w:t>
+            </w:r>
+            <w:proofErr w:type="spellStart"/>
             <w:r>
               <w:rPr>
                 <w:rFonts w:ascii="Arial Narrow" w:hAnsi="Arial Narrow" w:cs="Tahoma"/>
                 <w:sz w:val="18"/>
                 <w:szCs w:val="18"/>
               </w:rPr>
+              <w:t>fimdt</w:t>
+            </w:r>
+            <w:proofErr w:type="spellEnd"/>
+            <w:r>
+              <w:rPr>
+                <w:rFonts w:ascii="Arial Narrow" w:hAnsi="Arial Narrow" w:cs="Tahoma"/>
+                <w:sz w:val="18"/>
+                <w:szCs w:val="18"/>
+              </w:rPr>
+              <w:t>}</w:t>
+            </w:r>
+            <w:r>
+              <w:rPr>
+                <w:rFonts w:ascii="Arial Narrow" w:hAnsi="Arial Narrow" w:cs="Tahoma"/>
+                <w:sz w:val="18"/>
+                <w:szCs w:val="18"/>
+              </w:rPr>
               <w:t xml:space="preserve"> </w:t>
             </w:r>
             <w:r>
@@ -6233,7 +6599,25 @@
                 <w:sz w:val="18"/>
                 <w:szCs w:val="18"/>
               </w:rPr>
-              <w:t>{mesNome}</w:t>
+              <w:t>{</w:t>
+            </w:r>
+            <w:proofErr w:type="spellStart"/>
+            <w:r>
+              <w:rPr>
+                <w:rFonts w:ascii="Arial Narrow" w:hAnsi="Arial Narrow" w:cs="Tahoma"/>
+                <w:sz w:val="18"/>
+                <w:szCs w:val="18"/>
+              </w:rPr>
+              <w:t>mesNome</w:t>
+            </w:r>
+            <w:proofErr w:type="spellEnd"/>
+            <w:r>
+              <w:rPr>
+                <w:rFonts w:ascii="Arial Narrow" w:hAnsi="Arial Narrow" w:cs="Tahoma"/>
+                <w:sz w:val="18"/>
+                <w:szCs w:val="18"/>
+              </w:rPr>
+              <w:t>}</w:t>
             </w:r>
             <w:r>
               <w:rPr>
@@ -6258,7 +6642,15 @@
                 <w:sz w:val="18"/>
                 <w:szCs w:val="18"/>
               </w:rPr>
-              <w:t>2021</w:t>
+              <w:t>202</w:t>
+            </w:r>
+            <w:r>
+              <w:rPr>
+                <w:rFonts w:ascii="Arial Narrow" w:hAnsi="Arial Narrow" w:cs="Tahoma"/>
+                <w:sz w:val="18"/>
+                <w:szCs w:val="18"/>
+              </w:rPr>
+              <w:t>2</w:t>
             </w:r>
           </w:p>
         </w:tc>
@@ -6603,7 +6995,7 @@
 </file>
 
 <file path=word/endnotes.xml><?xml version="1.0" encoding="utf-8"?>
-<w:endnotes xmlns:wpc="http://schemas.microsoft.com/office/word/2010/wordprocessingCanvas" xmlns:cx="http://schemas.microsoft.com/office/drawing/2014/chartex" xmlns:cx1="http://schemas.microsoft.com/office/drawing/2015/9/8/chartex" xmlns:cx2="http://schemas.microsoft.com/office/drawing/2015/10/21/chartex" xmlns:cx3="http://schemas.microsoft.com/office/drawing/2016/5/9/chartex" xmlns:cx4="http://schemas.microsoft.com/office/drawing/2016/5/10/chartex" xmlns:cx5="http://schemas.microsoft.com/office/drawing/2016/5/11/chartex" xmlns:cx6="http://schemas.microsoft.com/office/drawing/2016/5/12/chartex" xmlns:cx7="http://schemas.microsoft.com/office/drawing/2016/5/13/chartex" xmlns:cx8="http://schemas.microsoft.com/office/drawing/2016/5/14/chartex" xmlns:mc="http://schemas.openxmlformats.org/markup-compatibility/2006" xmlns:aink="http://schemas.microsoft.com/office/drawing/2016/ink" xmlns:am3d="http://schemas.microsoft.com/office/drawing/2017/model3d" xmlns:o="urn:schemas-microsoft-com:office:office" xmlns:r="http://schemas.openxmlformats.org/officeDocument/2006/relationships" xmlns:m="http://schemas.openxmlformats.org/officeDocument/2006/math" xmlns:v="urn:schemas-microsoft-com:vml" xmlns:wp14="http://schemas.microsoft.com/office/word/2010/wordprocessingDrawing" xmlns:wp="http://schemas.openxmlformats.org/drawingml/2006/wordprocessingDrawing" xmlns:w10="urn:schemas-microsoft-com:office:word" xmlns:w="http://schemas.openxmlformats.org/wordprocessingml/2006/main" xmlns:w14="http://schemas.microsoft.com/office/word/2010/wordml" xmlns:w15="http://schemas.microsoft.com/office/word/2012/wordml" xmlns:w16cex="http://schemas.microsoft.com/office/word/2018/wordml/cex" xmlns:w16cid="http://schemas.microsoft.com/office/word/2016/wordml/cid" xmlns:w16="http://schemas.microsoft.com/office/word/2018/wordml" xmlns:w16sdtdh="http://schemas.microsoft.com/office/word/2020/wordml/sdtdatahash" xmlns:w16se="http://schemas.microsoft.com/office/word/2015/wordml/symex" xmlns:wpg="http://schemas.microsoft.com/office/word/2010/wordprocessingGroup" xmlns:wpi="http://schemas.microsoft.com/office/word/2010/wordprocessingInk" xmlns:wne="http://schemas.microsoft.com/office/word/2006/wordml" xmlns:wps="http://schemas.microsoft.com/office/word/2010/wordprocessingShape" mc:Ignorable="w14 w15 w16se w16cid w16 w16cex w16sdtdh wp14">
+<w:endnotes xmlns:wpc="http://schemas.microsoft.com/office/word/2010/wordprocessingCanvas" xmlns:cx="http://schemas.microsoft.com/office/drawing/2014/chartex" xmlns:cx1="http://schemas.microsoft.com/office/drawing/2015/9/8/chartex" xmlns:cx2="http://schemas.microsoft.com/office/drawing/2015/10/21/chartex" xmlns:cx3="http://schemas.microsoft.com/office/drawing/2016/5/9/chartex" xmlns:cx4="http://schemas.microsoft.com/office/drawing/2016/5/10/chartex" xmlns:cx5="http://schemas.microsoft.com/office/drawing/2016/5/11/chartex" xmlns:cx6="http://schemas.microsoft.com/office/drawing/2016/5/12/chartex" xmlns:cx7="http://schemas.microsoft.com/office/drawing/2016/5/13/chartex" xmlns:cx8="http://schemas.microsoft.com/office/drawing/2016/5/14/chartex" xmlns:mc="http://schemas.openxmlformats.org/markup-compatibility/2006" xmlns:aink="http://schemas.microsoft.com/office/drawing/2016/ink" xmlns:am3d="http://schemas.microsoft.com/office/drawing/2017/model3d" xmlns:o="urn:schemas-microsoft-com:office:office" xmlns:oel="http://schemas.microsoft.com/office/2019/extlst" xmlns:r="http://schemas.openxmlformats.org/officeDocument/2006/relationships" xmlns:m="http://schemas.openxmlformats.org/officeDocument/2006/math" xmlns:v="urn:schemas-microsoft-com:vml" xmlns:wp14="http://schemas.microsoft.com/office/word/2010/wordprocessingDrawing" xmlns:wp="http://schemas.openxmlformats.org/drawingml/2006/wordprocessingDrawing" xmlns:w10="urn:schemas-microsoft-com:office:word" xmlns:w="http://schemas.openxmlformats.org/wordprocessingml/2006/main" xmlns:w14="http://schemas.microsoft.com/office/word/2010/wordml" xmlns:w15="http://schemas.microsoft.com/office/word/2012/wordml" xmlns:w16cex="http://schemas.microsoft.com/office/word/2018/wordml/cex" xmlns:w16cid="http://schemas.microsoft.com/office/word/2016/wordml/cid" xmlns:w16="http://schemas.microsoft.com/office/word/2018/wordml" xmlns:w16sdtdh="http://schemas.microsoft.com/office/word/2020/wordml/sdtdatahash" xmlns:w16se="http://schemas.microsoft.com/office/word/2015/wordml/symex" xmlns:wpg="http://schemas.microsoft.com/office/word/2010/wordprocessingGroup" xmlns:wpi="http://schemas.microsoft.com/office/word/2010/wordprocessingInk" xmlns:wne="http://schemas.microsoft.com/office/word/2006/wordml" xmlns:wps="http://schemas.microsoft.com/office/word/2010/wordprocessingShape" mc:Ignorable="w14 w15 w16se w16cid w16 w16cex w16sdtdh wp14">
   <w:endnote w:type="separator" w:id="-1">
     <w:p>
       <w:pPr>
@@ -6628,7 +7020,7 @@
 </file>
 
 <file path=word/footer1.xml><?xml version="1.0" encoding="utf-8"?>
-<w:ftr xmlns:wpc="http://schemas.microsoft.com/office/word/2010/wordprocessingCanvas" xmlns:cx="http://schemas.microsoft.com/office/drawing/2014/chartex" xmlns:cx1="http://schemas.microsoft.com/office/drawing/2015/9/8/chartex" xmlns:cx2="http://schemas.microsoft.com/office/drawing/2015/10/21/chartex" xmlns:cx3="http://schemas.microsoft.com/office/drawing/2016/5/9/chartex" xmlns:cx4="http://schemas.microsoft.com/office/drawing/2016/5/10/chartex" xmlns:cx5="http://schemas.microsoft.com/office/drawing/2016/5/11/chartex" xmlns:cx6="http://schemas.microsoft.com/office/drawing/2016/5/12/chartex" xmlns:cx7="http://schemas.microsoft.com/office/drawing/2016/5/13/chartex" xmlns:cx8="http://schemas.microsoft.com/office/drawing/2016/5/14/chartex" xmlns:mc="http://schemas.openxmlformats.org/markup-compatibility/2006" xmlns:aink="http://schemas.microsoft.com/office/drawing/2016/ink" xmlns:am3d="http://schemas.microsoft.com/office/drawing/2017/model3d" xmlns:o="urn:schemas-microsoft-com:office:office" xmlns:r="http://schemas.openxmlformats.org/officeDocument/2006/relationships" xmlns:m="http://schemas.openxmlformats.org/officeDocument/2006/math" xmlns:v="urn:schemas-microsoft-com:vml" xmlns:wp14="http://schemas.microsoft.com/office/word/2010/wordprocessingDrawing" xmlns:wp="http://schemas.openxmlformats.org/drawingml/2006/wordprocessingDrawing" xmlns:w10="urn:schemas-microsoft-com:office:word" xmlns:w="http://schemas.openxmlformats.org/wordprocessingml/2006/main" xmlns:w14="http://schemas.microsoft.com/office/word/2010/wordml" xmlns:w15="http://schemas.microsoft.com/office/word/2012/wordml" xmlns:w16cex="http://schemas.microsoft.com/office/word/2018/wordml/cex" xmlns:w16cid="http://schemas.microsoft.com/office/word/2016/wordml/cid" xmlns:w16="http://schemas.microsoft.com/office/word/2018/wordml" xmlns:w16sdtdh="http://schemas.microsoft.com/office/word/2020/wordml/sdtdatahash" xmlns:w16se="http://schemas.microsoft.com/office/word/2015/wordml/symex" xmlns:wpg="http://schemas.microsoft.com/office/word/2010/wordprocessingGroup" xmlns:wpi="http://schemas.microsoft.com/office/word/2010/wordprocessingInk" xmlns:wne="http://schemas.microsoft.com/office/word/2006/wordml" xmlns:wps="http://schemas.microsoft.com/office/word/2010/wordprocessingShape" mc:Ignorable="w14 w15 w16se w16cid w16 w16cex w16sdtdh wp14">
+<w:ftr xmlns:wpc="http://schemas.microsoft.com/office/word/2010/wordprocessingCanvas" xmlns:cx="http://schemas.microsoft.com/office/drawing/2014/chartex" xmlns:cx1="http://schemas.microsoft.com/office/drawing/2015/9/8/chartex" xmlns:cx2="http://schemas.microsoft.com/office/drawing/2015/10/21/chartex" xmlns:cx3="http://schemas.microsoft.com/office/drawing/2016/5/9/chartex" xmlns:cx4="http://schemas.microsoft.com/office/drawing/2016/5/10/chartex" xmlns:cx5="http://schemas.microsoft.com/office/drawing/2016/5/11/chartex" xmlns:cx6="http://schemas.microsoft.com/office/drawing/2016/5/12/chartex" xmlns:cx7="http://schemas.microsoft.com/office/drawing/2016/5/13/chartex" xmlns:cx8="http://schemas.microsoft.com/office/drawing/2016/5/14/chartex" xmlns:mc="http://schemas.openxmlformats.org/markup-compatibility/2006" xmlns:aink="http://schemas.microsoft.com/office/drawing/2016/ink" xmlns:am3d="http://schemas.microsoft.com/office/drawing/2017/model3d" xmlns:o="urn:schemas-microsoft-com:office:office" xmlns:oel="http://schemas.microsoft.com/office/2019/extlst" xmlns:r="http://schemas.openxmlformats.org/officeDocument/2006/relationships" xmlns:m="http://schemas.openxmlformats.org/officeDocument/2006/math" xmlns:v="urn:schemas-microsoft-com:vml" xmlns:wp14="http://schemas.microsoft.com/office/word/2010/wordprocessingDrawing" xmlns:wp="http://schemas.openxmlformats.org/drawingml/2006/wordprocessingDrawing" xmlns:w10="urn:schemas-microsoft-com:office:word" xmlns:w="http://schemas.openxmlformats.org/wordprocessingml/2006/main" xmlns:w14="http://schemas.microsoft.com/office/word/2010/wordml" xmlns:w15="http://schemas.microsoft.com/office/word/2012/wordml" xmlns:w16cex="http://schemas.microsoft.com/office/word/2018/wordml/cex" xmlns:w16cid="http://schemas.microsoft.com/office/word/2016/wordml/cid" xmlns:w16="http://schemas.microsoft.com/office/word/2018/wordml" xmlns:w16sdtdh="http://schemas.microsoft.com/office/word/2020/wordml/sdtdatahash" xmlns:w16se="http://schemas.microsoft.com/office/word/2015/wordml/symex" xmlns:wpg="http://schemas.microsoft.com/office/word/2010/wordprocessingGroup" xmlns:wpi="http://schemas.microsoft.com/office/word/2010/wordprocessingInk" xmlns:wne="http://schemas.microsoft.com/office/word/2006/wordml" xmlns:wps="http://schemas.microsoft.com/office/word/2010/wordprocessingShape" mc:Ignorable="w14 w15 w16se w16cid w16 w16cex w16sdtdh wp14">
   <w:p>
     <w:pPr>
       <w:pStyle w:val="Rodap"/>
@@ -7234,7 +7626,7 @@
 </file>
 
 <file path=word/footnotes.xml><?xml version="1.0" encoding="utf-8"?>
-<w:footnotes xmlns:wpc="http://schemas.microsoft.com/office/word/2010/wordprocessingCanvas" xmlns:cx="http://schemas.microsoft.com/office/drawing/2014/chartex" xmlns:cx1="http://schemas.microsoft.com/office/drawing/2015/9/8/chartex" xmlns:cx2="http://schemas.microsoft.com/office/drawing/2015/10/21/chartex" xmlns:cx3="http://schemas.microsoft.com/office/drawing/2016/5/9/chartex" xmlns:cx4="http://schemas.microsoft.com/office/drawing/2016/5/10/chartex" xmlns:cx5="http://schemas.microsoft.com/office/drawing/2016/5/11/chartex" xmlns:cx6="http://schemas.microsoft.com/office/drawing/2016/5/12/chartex" xmlns:cx7="http://schemas.microsoft.com/office/drawing/2016/5/13/chartex" xmlns:cx8="http://schemas.microsoft.com/office/drawing/2016/5/14/chartex" xmlns:mc="http://schemas.openxmlformats.org/markup-compatibility/2006" xmlns:aink="http://schemas.microsoft.com/office/drawing/2016/ink" xmlns:am3d="http://schemas.microsoft.com/office/drawing/2017/model3d" xmlns:o="urn:schemas-microsoft-com:office:office" xmlns:r="http://schemas.openxmlformats.org/officeDocument/2006/relationships" xmlns:m="http://schemas.openxmlformats.org/officeDocument/2006/math" xmlns:v="urn:schemas-microsoft-com:vml" xmlns:wp14="http://schemas.microsoft.com/office/word/2010/wordprocessingDrawing" xmlns:wp="http://schemas.openxmlformats.org/drawingml/2006/wordprocessingDrawing" xmlns:w10="urn:schemas-microsoft-com:office:word" xmlns:w="http://schemas.openxmlformats.org/wordprocessingml/2006/main" xmlns:w14="http://schemas.microsoft.com/office/word/2010/wordml" xmlns:w15="http://schemas.microsoft.com/office/word/2012/wordml" xmlns:w16cex="http://schemas.microsoft.com/office/word/2018/wordml/cex" xmlns:w16cid="http://schemas.microsoft.com/office/word/2016/wordml/cid" xmlns:w16="http://schemas.microsoft.com/office/word/2018/wordml" xmlns:w16sdtdh="http://schemas.microsoft.com/office/word/2020/wordml/sdtdatahash" xmlns:w16se="http://schemas.microsoft.com/office/word/2015/wordml/symex" xmlns:wpg="http://schemas.microsoft.com/office/word/2010/wordprocessingGroup" xmlns:wpi="http://schemas.microsoft.com/office/word/2010/wordprocessingInk" xmlns:wne="http://schemas.microsoft.com/office/word/2006/wordml" xmlns:wps="http://schemas.microsoft.com/office/word/2010/wordprocessingShape" mc:Ignorable="w14 w15 w16se w16cid w16 w16cex w16sdtdh wp14">
+<w:footnotes xmlns:wpc="http://schemas.microsoft.com/office/word/2010/wordprocessingCanvas" xmlns:cx="http://schemas.microsoft.com/office/drawing/2014/chartex" xmlns:cx1="http://schemas.microsoft.com/office/drawing/2015/9/8/chartex" xmlns:cx2="http://schemas.microsoft.com/office/drawing/2015/10/21/chartex" xmlns:cx3="http://schemas.microsoft.com/office/drawing/2016/5/9/chartex" xmlns:cx4="http://schemas.microsoft.com/office/drawing/2016/5/10/chartex" xmlns:cx5="http://schemas.microsoft.com/office/drawing/2016/5/11/chartex" xmlns:cx6="http://schemas.microsoft.com/office/drawing/2016/5/12/chartex" xmlns:cx7="http://schemas.microsoft.com/office/drawing/2016/5/13/chartex" xmlns:cx8="http://schemas.microsoft.com/office/drawing/2016/5/14/chartex" xmlns:mc="http://schemas.openxmlformats.org/markup-compatibility/2006" xmlns:aink="http://schemas.microsoft.com/office/drawing/2016/ink" xmlns:am3d="http://schemas.microsoft.com/office/drawing/2017/model3d" xmlns:o="urn:schemas-microsoft-com:office:office" xmlns:oel="http://schemas.microsoft.com/office/2019/extlst" xmlns:r="http://schemas.openxmlformats.org/officeDocument/2006/relationships" xmlns:m="http://schemas.openxmlformats.org/officeDocument/2006/math" xmlns:v="urn:schemas-microsoft-com:vml" xmlns:wp14="http://schemas.microsoft.com/office/word/2010/wordprocessingDrawing" xmlns:wp="http://schemas.openxmlformats.org/drawingml/2006/wordprocessingDrawing" xmlns:w10="urn:schemas-microsoft-com:office:word" xmlns:w="http://schemas.openxmlformats.org/wordprocessingml/2006/main" xmlns:w14="http://schemas.microsoft.com/office/word/2010/wordml" xmlns:w15="http://schemas.microsoft.com/office/word/2012/wordml" xmlns:w16cex="http://schemas.microsoft.com/office/word/2018/wordml/cex" xmlns:w16cid="http://schemas.microsoft.com/office/word/2016/wordml/cid" xmlns:w16="http://schemas.microsoft.com/office/word/2018/wordml" xmlns:w16sdtdh="http://schemas.microsoft.com/office/word/2020/wordml/sdtdatahash" xmlns:w16se="http://schemas.microsoft.com/office/word/2015/wordml/symex" xmlns:wpg="http://schemas.microsoft.com/office/word/2010/wordprocessingGroup" xmlns:wpi="http://schemas.microsoft.com/office/word/2010/wordprocessingInk" xmlns:wne="http://schemas.microsoft.com/office/word/2006/wordml" xmlns:wps="http://schemas.microsoft.com/office/word/2010/wordprocessingShape" mc:Ignorable="w14 w15 w16se w16cid w16 w16cex w16sdtdh wp14">
   <w:footnote w:type="separator" w:id="-1">
     <w:p>
       <w:pPr>
@@ -7259,7 +7651,7 @@
 </file>
 
 <file path=word/header1.xml><?xml version="1.0" encoding="utf-8"?>
-<w:hdr xmlns:wpc="http://schemas.microsoft.com/office/word/2010/wordprocessingCanvas" xmlns:cx="http://schemas.microsoft.com/office/drawing/2014/chartex" xmlns:cx1="http://schemas.microsoft.com/office/drawing/2015/9/8/chartex" xmlns:cx2="http://schemas.microsoft.com/office/drawing/2015/10/21/chartex" xmlns:cx3="http://schemas.microsoft.com/office/drawing/2016/5/9/chartex" xmlns:cx4="http://schemas.microsoft.com/office/drawing/2016/5/10/chartex" xmlns:cx5="http://schemas.microsoft.com/office/drawing/2016/5/11/chartex" xmlns:cx6="http://schemas.microsoft.com/office/drawing/2016/5/12/chartex" xmlns:cx7="http://schemas.microsoft.com/office/drawing/2016/5/13/chartex" xmlns:cx8="http://schemas.microsoft.com/office/drawing/2016/5/14/chartex" xmlns:mc="http://schemas.openxmlformats.org/markup-compatibility/2006" xmlns:aink="http://schemas.microsoft.com/office/drawing/2016/ink" xmlns:am3d="http://schemas.microsoft.com/office/drawing/2017/model3d" xmlns:o="urn:schemas-microsoft-com:office:office" xmlns:r="http://schemas.openxmlformats.org/officeDocument/2006/relationships" xmlns:m="http://schemas.openxmlformats.org/officeDocument/2006/math" xmlns:v="urn:schemas-microsoft-com:vml" xmlns:wp14="http://schemas.microsoft.com/office/word/2010/wordprocessingDrawing" xmlns:wp="http://schemas.openxmlformats.org/drawingml/2006/wordprocessingDrawing" xmlns:w10="urn:schemas-microsoft-com:office:word" xmlns:w="http://schemas.openxmlformats.org/wordprocessingml/2006/main" xmlns:w14="http://schemas.microsoft.com/office/word/2010/wordml" xmlns:w15="http://schemas.microsoft.com/office/word/2012/wordml" xmlns:w16cex="http://schemas.microsoft.com/office/word/2018/wordml/cex" xmlns:w16cid="http://schemas.microsoft.com/office/word/2016/wordml/cid" xmlns:w16="http://schemas.microsoft.com/office/word/2018/wordml" xmlns:w16sdtdh="http://schemas.microsoft.com/office/word/2020/wordml/sdtdatahash" xmlns:w16se="http://schemas.microsoft.com/office/word/2015/wordml/symex" xmlns:wpg="http://schemas.microsoft.com/office/word/2010/wordprocessingGroup" xmlns:wpi="http://schemas.microsoft.com/office/word/2010/wordprocessingInk" xmlns:wne="http://schemas.microsoft.com/office/word/2006/wordml" xmlns:wps="http://schemas.microsoft.com/office/word/2010/wordprocessingShape" mc:Ignorable="w14 w15 w16se w16cid w16 w16cex w16sdtdh wp14">
+<w:hdr xmlns:wpc="http://schemas.microsoft.com/office/word/2010/wordprocessingCanvas" xmlns:cx="http://schemas.microsoft.com/office/drawing/2014/chartex" xmlns:cx1="http://schemas.microsoft.com/office/drawing/2015/9/8/chartex" xmlns:cx2="http://schemas.microsoft.com/office/drawing/2015/10/21/chartex" xmlns:cx3="http://schemas.microsoft.com/office/drawing/2016/5/9/chartex" xmlns:cx4="http://schemas.microsoft.com/office/drawing/2016/5/10/chartex" xmlns:cx5="http://schemas.microsoft.com/office/drawing/2016/5/11/chartex" xmlns:cx6="http://schemas.microsoft.com/office/drawing/2016/5/12/chartex" xmlns:cx7="http://schemas.microsoft.com/office/drawing/2016/5/13/chartex" xmlns:cx8="http://schemas.microsoft.com/office/drawing/2016/5/14/chartex" xmlns:mc="http://schemas.openxmlformats.org/markup-compatibility/2006" xmlns:aink="http://schemas.microsoft.com/office/drawing/2016/ink" xmlns:am3d="http://schemas.microsoft.com/office/drawing/2017/model3d" xmlns:o="urn:schemas-microsoft-com:office:office" xmlns:oel="http://schemas.microsoft.com/office/2019/extlst" xmlns:r="http://schemas.openxmlformats.org/officeDocument/2006/relationships" xmlns:m="http://schemas.openxmlformats.org/officeDocument/2006/math" xmlns:v="urn:schemas-microsoft-com:vml" xmlns:wp14="http://schemas.microsoft.com/office/word/2010/wordprocessingDrawing" xmlns:wp="http://schemas.openxmlformats.org/drawingml/2006/wordprocessingDrawing" xmlns:w10="urn:schemas-microsoft-com:office:word" xmlns:w="http://schemas.openxmlformats.org/wordprocessingml/2006/main" xmlns:w14="http://schemas.microsoft.com/office/word/2010/wordml" xmlns:w15="http://schemas.microsoft.com/office/word/2012/wordml" xmlns:w16cex="http://schemas.microsoft.com/office/word/2018/wordml/cex" xmlns:w16cid="http://schemas.microsoft.com/office/word/2016/wordml/cid" xmlns:w16="http://schemas.microsoft.com/office/word/2018/wordml" xmlns:w16sdtdh="http://schemas.microsoft.com/office/word/2020/wordml/sdtdatahash" xmlns:w16se="http://schemas.microsoft.com/office/word/2015/wordml/symex" xmlns:wpg="http://schemas.microsoft.com/office/word/2010/wordprocessingGroup" xmlns:wpi="http://schemas.microsoft.com/office/word/2010/wordprocessingInk" xmlns:wne="http://schemas.microsoft.com/office/word/2006/wordml" xmlns:wps="http://schemas.microsoft.com/office/word/2010/wordprocessingShape" mc:Ignorable="w14 w15 w16se w16cid w16 w16cex w16sdtdh wp14">
   <w:p>
     <w:pPr>
       <w:pStyle w:val="Cabealho"/>
@@ -7457,7 +7849,7 @@
 </file>
 
 <file path=word/numbering.xml><?xml version="1.0" encoding="utf-8"?>
-<w:numbering xmlns:wpc="http://schemas.microsoft.com/office/word/2010/wordprocessingCanvas" xmlns:cx="http://schemas.microsoft.com/office/drawing/2014/chartex" xmlns:cx1="http://schemas.microsoft.com/office/drawing/2015/9/8/chartex" xmlns:cx2="http://schemas.microsoft.com/office/drawing/2015/10/21/chartex" xmlns:cx3="http://schemas.microsoft.com/office/drawing/2016/5/9/chartex" xmlns:cx4="http://schemas.microsoft.com/office/drawing/2016/5/10/chartex" xmlns:cx5="http://schemas.microsoft.com/office/drawing/2016/5/11/chartex" xmlns:cx6="http://schemas.microsoft.com/office/drawing/2016/5/12/chartex" xmlns:cx7="http://schemas.microsoft.com/office/drawing/2016/5/13/chartex" xmlns:cx8="http://schemas.microsoft.com/office/drawing/2016/5/14/chartex" xmlns:mc="http://schemas.openxmlformats.org/markup-compatibility/2006" xmlns:aink="http://schemas.microsoft.com/office/drawing/2016/ink" xmlns:am3d="http://schemas.microsoft.com/office/drawing/2017/model3d" xmlns:o="urn:schemas-microsoft-com:office:office" xmlns:r="http://schemas.openxmlformats.org/officeDocument/2006/relationships" xmlns:m="http://schemas.openxmlformats.org/officeDocument/2006/math" xmlns:v="urn:schemas-microsoft-com:vml" xmlns:wp14="http://schemas.microsoft.com/office/word/2010/wordprocessingDrawing" xmlns:wp="http://schemas.openxmlformats.org/drawingml/2006/wordprocessingDrawing" xmlns:w10="urn:schemas-microsoft-com:office:word" xmlns:w="http://schemas.openxmlformats.org/wordprocessingml/2006/main" xmlns:w14="http://schemas.microsoft.com/office/word/2010/wordml" xmlns:w15="http://schemas.microsoft.com/office/word/2012/wordml" xmlns:w16cex="http://schemas.microsoft.com/office/word/2018/wordml/cex" xmlns:w16cid="http://schemas.microsoft.com/office/word/2016/wordml/cid" xmlns:w16="http://schemas.microsoft.com/office/word/2018/wordml" xmlns:w16sdtdh="http://schemas.microsoft.com/office/word/2020/wordml/sdtdatahash" xmlns:w16se="http://schemas.microsoft.com/office/word/2015/wordml/symex" xmlns:wpg="http://schemas.microsoft.com/office/word/2010/wordprocessingGroup" xmlns:wpi="http://schemas.microsoft.com/office/word/2010/wordprocessingInk" xmlns:wne="http://schemas.microsoft.com/office/word/2006/wordml" xmlns:wps="http://schemas.microsoft.com/office/word/2010/wordprocessingShape" mc:Ignorable="w14 w15 w16se w16cid w16 w16cex w16sdtdh wp14">
+<w:numbering xmlns:wpc="http://schemas.microsoft.com/office/word/2010/wordprocessingCanvas" xmlns:cx="http://schemas.microsoft.com/office/drawing/2014/chartex" xmlns:cx1="http://schemas.microsoft.com/office/drawing/2015/9/8/chartex" xmlns:cx2="http://schemas.microsoft.com/office/drawing/2015/10/21/chartex" xmlns:cx3="http://schemas.microsoft.com/office/drawing/2016/5/9/chartex" xmlns:cx4="http://schemas.microsoft.com/office/drawing/2016/5/10/chartex" xmlns:cx5="http://schemas.microsoft.com/office/drawing/2016/5/11/chartex" xmlns:cx6="http://schemas.microsoft.com/office/drawing/2016/5/12/chartex" xmlns:cx7="http://schemas.microsoft.com/office/drawing/2016/5/13/chartex" xmlns:cx8="http://schemas.microsoft.com/office/drawing/2016/5/14/chartex" xmlns:mc="http://schemas.openxmlformats.org/markup-compatibility/2006" xmlns:aink="http://schemas.microsoft.com/office/drawing/2016/ink" xmlns:am3d="http://schemas.microsoft.com/office/drawing/2017/model3d" xmlns:o="urn:schemas-microsoft-com:office:office" xmlns:oel="http://schemas.microsoft.com/office/2019/extlst" xmlns:r="http://schemas.openxmlformats.org/officeDocument/2006/relationships" xmlns:m="http://schemas.openxmlformats.org/officeDocument/2006/math" xmlns:v="urn:schemas-microsoft-com:vml" xmlns:wp14="http://schemas.microsoft.com/office/word/2010/wordprocessingDrawing" xmlns:wp="http://schemas.openxmlformats.org/drawingml/2006/wordprocessingDrawing" xmlns:w10="urn:schemas-microsoft-com:office:word" xmlns:w="http://schemas.openxmlformats.org/wordprocessingml/2006/main" xmlns:w14="http://schemas.microsoft.com/office/word/2010/wordml" xmlns:w15="http://schemas.microsoft.com/office/word/2012/wordml" xmlns:w16cex="http://schemas.microsoft.com/office/word/2018/wordml/cex" xmlns:w16cid="http://schemas.microsoft.com/office/word/2016/wordml/cid" xmlns:w16="http://schemas.microsoft.com/office/word/2018/wordml" xmlns:w16sdtdh="http://schemas.microsoft.com/office/word/2020/wordml/sdtdatahash" xmlns:w16se="http://schemas.microsoft.com/office/word/2015/wordml/symex" xmlns:wpg="http://schemas.microsoft.com/office/word/2010/wordprocessingGroup" xmlns:wpi="http://schemas.microsoft.com/office/word/2010/wordprocessingInk" xmlns:wne="http://schemas.microsoft.com/office/word/2006/wordml" xmlns:wps="http://schemas.microsoft.com/office/word/2010/wordprocessingShape" mc:Ignorable="w14 w15 w16se w16cid w16 w16cex w16sdtdh wp14">
   <w:abstractNum w:abstractNumId="0" w15:restartNumberingAfterBreak="0">
     <w:nsid w:val="080970C8"/>
     <w:multiLevelType w:val="multilevel"/>
@@ -7773,7 +8165,7 @@
       </w:pPr>
     </w:lvl>
   </w:abstractNum>
-  <w:num w:numId="1">
+  <w:num w:numId="1" w16cid:durableId="2005433743">
     <w:abstractNumId w:val="0"/>
     <w:lvlOverride w:ilvl="0">
       <w:startOverride w:val="1"/>
@@ -7803,10 +8195,10 @@
       <w:startOverride w:val="1"/>
     </w:lvlOverride>
   </w:num>
-  <w:num w:numId="2">
+  <w:num w:numId="2" w16cid:durableId="2023971622">
     <w:abstractNumId w:val="2"/>
   </w:num>
-  <w:num w:numId="3">
+  <w:num w:numId="3" w16cid:durableId="590091947">
     <w:abstractNumId w:val="1"/>
   </w:num>
 </w:numbering>

</xml_diff>

<commit_message>
Alterando  campos e adicionando referencia ao curso FIC
</commit_message>
<xml_diff>
--- a/assets/word/Rel.docx
+++ b/assets/word/Rel.docx
@@ -3037,7 +3037,49 @@
                 <w:sz w:val="18"/>
                 <w:szCs w:val="18"/>
               </w:rPr>
-              <w:t>Estudar o material didático e as demais fontes de pesquisa proposta para o Curso.</w:t>
+              <w:t>Estudar o material didático e as demais fontes de pesquisa proposta para o Curso</w:t>
+            </w:r>
+            <w:r>
+              <w:rPr>
+                <w:rFonts w:ascii="Arial Narrow" w:hAnsi="Arial Narrow"/>
+                <w:sz w:val="18"/>
+                <w:szCs w:val="18"/>
+              </w:rPr>
+              <w:t xml:space="preserve"> </w:t>
+            </w:r>
+            <w:r>
+              <w:rPr>
+                <w:rFonts w:ascii="Arial Narrow" w:hAnsi="Arial Narrow"/>
+                <w:sz w:val="18"/>
+                <w:szCs w:val="18"/>
+              </w:rPr>
+              <w:t>{</w:t>
+            </w:r>
+            <w:proofErr w:type="spellStart"/>
+            <w:r>
+              <w:rPr>
+                <w:rFonts w:ascii="Arial Narrow" w:hAnsi="Arial Narrow"/>
+                <w:sz w:val="18"/>
+                <w:szCs w:val="18"/>
+              </w:rPr>
+              <w:t>cursos_FIC</w:t>
+            </w:r>
+            <w:proofErr w:type="spellEnd"/>
+            <w:r>
+              <w:rPr>
+                <w:rFonts w:ascii="Arial Narrow" w:hAnsi="Arial Narrow"/>
+                <w:sz w:val="18"/>
+                <w:szCs w:val="18"/>
+              </w:rPr>
+              <w:t>}</w:t>
+            </w:r>
+            <w:r>
+              <w:rPr>
+                <w:rFonts w:ascii="Arial Narrow" w:hAnsi="Arial Narrow"/>
+                <w:sz w:val="18"/>
+                <w:szCs w:val="18"/>
+              </w:rPr>
+              <w:t>.</w:t>
             </w:r>
           </w:p>
         </w:tc>
@@ -7360,7 +7402,7 @@
               <v:stroke joinstyle="miter"/>
               <v:path gradientshapeok="t" o:connecttype="rect"/>
             </v:shapetype>
-            <v:shape id="Caixa de Texto 2" o:spid="_x0000_s1026" type="#_x0000_t202" style="position:absolute;left:0;text-align:left;margin-left:281.1pt;margin-top:3.05pt;width:185.9pt;height:110.6pt;z-index:251671552;visibility:visible;mso-wrap-style:square;mso-width-percent:400;mso-height-percent:200;mso-wrap-distance-left:9pt;mso-wrap-distance-top:3.6pt;mso-wrap-distance-right:9pt;mso-wrap-distance-bottom:3.6pt;mso-position-horizontal:absolute;mso-position-horizontal-relative:text;mso-position-vertical:absolute;mso-position-vertical-relative:text;mso-width-percent:400;mso-height-percent:200;mso-width-relative:margin;mso-height-relative:margin;v-text-anchor:top" o:gfxdata="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" stroked="f">
+            <v:shape id="Caixa de Texto 2" o:spid="_x0000_s1026" type="#_x0000_t202" style="position:absolute;left:0;text-align:left;margin-left:281.1pt;margin-top:3.05pt;width:185.9pt;height:110.6pt;z-index:251671552;visibility:visible;mso-wrap-style:square;mso-width-percent:400;mso-height-percent:200;mso-wrap-distance-left:9pt;mso-wrap-distance-top:3.6pt;mso-wrap-distance-right:9pt;mso-wrap-distance-bottom:3.6pt;mso-position-horizontal:absolute;mso-position-horizontal-relative:text;mso-position-vertical:absolute;mso-position-vertical-relative:text;mso-width-percent:400;mso-height-percent:200;mso-width-relative:margin;mso-height-relative:margin;v-text-anchor:top" o:gfxdata="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" stroked="f">
               <v:textbox style="mso-fit-shape-to-text:t">
                 <w:txbxContent>
                   <w:p>
@@ -8864,6 +8906,21 @@
       <w:szCs w:val="26"/>
     </w:rPr>
   </w:style>
+  <w:style w:type="character" w:customStyle="1" w:styleId="fontstyle01">
+    <w:name w:val="fontstyle01"/>
+    <w:basedOn w:val="Fontepargpadro"/>
+    <w:rsid w:val="00B56F4F"/>
+    <w:rPr>
+      <w:rFonts w:ascii="Times New Roman" w:hAnsi="Times New Roman" w:cs="Times New Roman" w:hint="default"/>
+      <w:b w:val="0"/>
+      <w:bCs w:val="0"/>
+      <w:i w:val="0"/>
+      <w:iCs w:val="0"/>
+      <w:color w:val="000000"/>
+      <w:sz w:val="20"/>
+      <w:szCs w:val="20"/>
+    </w:rPr>
+  </w:style>
 </w:styles>
 </file>
 

</xml_diff>

<commit_message>
Alteração das tags do Curso FIC
</commit_message>
<xml_diff>
--- a/assets/word/Rel.docx
+++ b/assets/word/Rel.docx
@@ -298,7 +298,6 @@
         </w:rPr>
         <w:t xml:space="preserve">   </w:t>
       </w:r>
-      <w:proofErr w:type="gramStart"/>
       <w:r>
         <w:rPr>
           <w:rFonts w:ascii="Arial Narrow" w:hAnsi="Arial Narrow" w:cstheme="minorHAnsi"/>
@@ -307,7 +306,6 @@
         </w:rPr>
         <w:t xml:space="preserve">   (</w:t>
       </w:r>
-      <w:proofErr w:type="gramEnd"/>
       <w:r>
         <w:rPr>
           <w:rFonts w:ascii="Arial Narrow" w:hAnsi="Arial Narrow" w:cstheme="minorHAnsi"/>
@@ -594,7 +592,6 @@
         <w:t>{</w:t>
       </w:r>
       <w:proofErr w:type="spellStart"/>
-      <w:proofErr w:type="gramStart"/>
       <w:r>
         <w:rPr>
           <w:rFonts w:ascii="Arial Narrow" w:hAnsi="Arial Narrow" w:cstheme="minorHAnsi"/>
@@ -610,16 +607,7 @@
           <w:sz w:val="20"/>
           <w:szCs w:val="20"/>
         </w:rPr>
-        <w:t xml:space="preserve">}   </w:t>
-      </w:r>
-      <w:proofErr w:type="gramEnd"/>
-      <w:r>
-        <w:rPr>
-          <w:rFonts w:ascii="Arial Narrow" w:hAnsi="Arial Narrow" w:cstheme="minorHAnsi"/>
-          <w:sz w:val="20"/>
-          <w:szCs w:val="20"/>
-        </w:rPr>
-        <w:t xml:space="preserve">         </w:t>
+        <w:t xml:space="preserve">}            </w:t>
       </w:r>
       <w:r>
         <w:rPr>
@@ -688,33 +676,15 @@
           <w:sz w:val="20"/>
           <w:szCs w:val="20"/>
         </w:rPr>
-        <w:t xml:space="preserve">Termo de Bolsa </w:t>
-      </w:r>
-      <w:proofErr w:type="gramStart"/>
-      <w:r>
-        <w:rPr>
-          <w:rFonts w:ascii="Arial Narrow" w:hAnsi="Arial Narrow" w:cstheme="minorHAnsi"/>
-          <w:sz w:val="20"/>
-          <w:szCs w:val="20"/>
-        </w:rPr>
-        <w:t>Nº.</w:t>
-      </w:r>
-      <w:r>
-        <w:rPr>
-          <w:rFonts w:ascii="Arial Narrow" w:hAnsi="Arial Narrow" w:cstheme="minorHAnsi"/>
-          <w:sz w:val="20"/>
-          <w:szCs w:val="20"/>
-        </w:rPr>
-        <w:t>{</w:t>
-      </w:r>
-      <w:proofErr w:type="gramEnd"/>
-      <w:r>
-        <w:rPr>
-          <w:rFonts w:ascii="Arial Narrow" w:hAnsi="Arial Narrow" w:cstheme="minorHAnsi"/>
-          <w:sz w:val="20"/>
-          <w:szCs w:val="20"/>
-        </w:rPr>
-        <w:t>bols</w:t>
+        <w:t>Termo de Bolsa Nº.</w:t>
+      </w:r>
+      <w:r>
+        <w:rPr>
+          <w:rFonts w:ascii="Arial Narrow" w:hAnsi="Arial Narrow" w:cstheme="minorHAnsi"/>
+          <w:sz w:val="20"/>
+          <w:szCs w:val="20"/>
+        </w:rPr>
+        <w:t>{bols</w:t>
       </w:r>
       <w:r>
         <w:rPr>
@@ -3061,8 +3031,9 @@
                 <w:rFonts w:ascii="Arial Narrow" w:hAnsi="Arial Narrow"/>
                 <w:sz w:val="18"/>
                 <w:szCs w:val="18"/>
-              </w:rPr>
-              <w:t>cursos_FIC</w:t>
+                <w:u w:val="single"/>
+              </w:rPr>
+              <w:t>cursoFIC</w:t>
             </w:r>
             <w:proofErr w:type="spellEnd"/>
             <w:r>
@@ -4979,7 +4950,6 @@
                       <w:szCs w:val="16"/>
                     </w:rPr>
                   </w:pPr>
-                  <w:proofErr w:type="gramStart"/>
                   <w:r>
                     <w:rPr>
                       <w:rFonts w:ascii="Arial Narrow" w:hAnsi="Arial Narrow" w:cs="Tahoma"/>
@@ -5004,7 +4974,6 @@
                     </w:rPr>
                     <w:t xml:space="preserve"> </w:t>
                   </w:r>
-                  <w:proofErr w:type="gramEnd"/>
                   <w:r>
                     <w:rPr>
                       <w:rFonts w:ascii="Arial Narrow" w:hAnsi="Arial Narrow" w:cs="Tahoma"/>
@@ -5024,7 +4993,6 @@
                       <w:szCs w:val="16"/>
                     </w:rPr>
                   </w:pPr>
-                  <w:proofErr w:type="gramStart"/>
                   <w:r>
                     <w:rPr>
                       <w:rFonts w:ascii="Arial Narrow" w:hAnsi="Arial Narrow" w:cs="Tahoma"/>
@@ -5041,7 +5009,6 @@
                     </w:rPr>
                     <w:t xml:space="preserve"> </w:t>
                   </w:r>
-                  <w:proofErr w:type="gramEnd"/>
                   <w:r>
                     <w:rPr>
                       <w:rFonts w:ascii="Arial Narrow" w:hAnsi="Arial Narrow" w:cs="Tahoma"/>
@@ -5069,7 +5036,6 @@
                       <w:szCs w:val="16"/>
                     </w:rPr>
                   </w:pPr>
-                  <w:proofErr w:type="gramStart"/>
                   <w:r>
                     <w:rPr>
                       <w:rFonts w:ascii="Arial Narrow" w:hAnsi="Arial Narrow" w:cs="Tahoma"/>
@@ -5094,7 +5060,6 @@
                     </w:rPr>
                     <w:t xml:space="preserve"> </w:t>
                   </w:r>
-                  <w:proofErr w:type="gramEnd"/>
                   <w:r>
                     <w:rPr>
                       <w:rFonts w:ascii="Arial Narrow" w:hAnsi="Arial Narrow" w:cs="Tahoma"/>
@@ -5122,7 +5087,6 @@
                       <w:szCs w:val="16"/>
                     </w:rPr>
                   </w:pPr>
-                  <w:proofErr w:type="gramStart"/>
                   <w:r>
                     <w:rPr>
                       <w:rFonts w:ascii="Arial Narrow" w:hAnsi="Arial Narrow" w:cs="Tahoma"/>
@@ -5147,7 +5111,6 @@
                     </w:rPr>
                     <w:t xml:space="preserve"> </w:t>
                   </w:r>
-                  <w:proofErr w:type="gramEnd"/>
                   <w:r>
                     <w:rPr>
                       <w:rFonts w:ascii="Arial Narrow" w:hAnsi="Arial Narrow" w:cs="Tahoma"/>
@@ -5194,7 +5157,6 @@
                       <w:szCs w:val="16"/>
                     </w:rPr>
                   </w:pPr>
-                  <w:proofErr w:type="gramStart"/>
                   <w:r>
                     <w:rPr>
                       <w:rFonts w:ascii="Arial Narrow" w:hAnsi="Arial Narrow" w:cs="Tahoma"/>
@@ -5211,7 +5173,6 @@
                     </w:rPr>
                     <w:t xml:space="preserve"> </w:t>
                   </w:r>
-                  <w:proofErr w:type="gramEnd"/>
                   <w:r>
                     <w:rPr>
                       <w:rFonts w:ascii="Arial Narrow" w:hAnsi="Arial Narrow" w:cs="Tahoma"/>
@@ -5239,7 +5200,6 @@
                       <w:szCs w:val="16"/>
                     </w:rPr>
                   </w:pPr>
-                  <w:proofErr w:type="gramStart"/>
                   <w:r>
                     <w:rPr>
                       <w:rFonts w:ascii="Arial Narrow" w:hAnsi="Arial Narrow" w:cs="Tahoma"/>
@@ -5256,7 +5216,6 @@
                     </w:rPr>
                     <w:t xml:space="preserve"> </w:t>
                   </w:r>
-                  <w:proofErr w:type="gramEnd"/>
                   <w:r>
                     <w:rPr>
                       <w:rFonts w:ascii="Arial Narrow" w:hAnsi="Arial Narrow" w:cs="Tahoma"/>
@@ -5284,7 +5243,6 @@
                       <w:szCs w:val="16"/>
                     </w:rPr>
                   </w:pPr>
-                  <w:proofErr w:type="gramStart"/>
                   <w:r>
                     <w:rPr>
                       <w:rFonts w:ascii="Arial Narrow" w:hAnsi="Arial Narrow" w:cs="Tahoma"/>
@@ -5301,7 +5259,6 @@
                     </w:rPr>
                     <w:t xml:space="preserve"> </w:t>
                   </w:r>
-                  <w:proofErr w:type="gramEnd"/>
                   <w:r>
                     <w:rPr>
                       <w:rFonts w:ascii="Arial Narrow" w:hAnsi="Arial Narrow" w:cs="Tahoma"/>
@@ -5329,7 +5286,6 @@
                       <w:szCs w:val="16"/>
                     </w:rPr>
                   </w:pPr>
-                  <w:proofErr w:type="gramStart"/>
                   <w:r>
                     <w:rPr>
                       <w:rFonts w:ascii="Arial Narrow" w:hAnsi="Arial Narrow" w:cs="Tahoma"/>
@@ -5338,7 +5294,6 @@
                     </w:rPr>
                     <w:t xml:space="preserve">(  </w:t>
                   </w:r>
-                  <w:proofErr w:type="gramEnd"/>
                   <w:r>
                     <w:rPr>
                       <w:rFonts w:ascii="Arial Narrow" w:hAnsi="Arial Narrow" w:cs="Tahoma"/>
@@ -5393,7 +5348,6 @@
                       <w:szCs w:val="16"/>
                     </w:rPr>
                   </w:pPr>
-                  <w:proofErr w:type="gramStart"/>
                   <w:r>
                     <w:rPr>
                       <w:rFonts w:ascii="Arial Narrow" w:hAnsi="Arial Narrow" w:cs="Tahoma"/>
@@ -5410,7 +5364,6 @@
                     </w:rPr>
                     <w:t xml:space="preserve"> </w:t>
                   </w:r>
-                  <w:proofErr w:type="gramEnd"/>
                   <w:r>
                     <w:rPr>
                       <w:rFonts w:ascii="Arial Narrow" w:hAnsi="Arial Narrow" w:cs="Tahoma"/>
@@ -5438,7 +5391,6 @@
                       <w:szCs w:val="16"/>
                     </w:rPr>
                   </w:pPr>
-                  <w:proofErr w:type="gramStart"/>
                   <w:r>
                     <w:rPr>
                       <w:rFonts w:ascii="Arial Narrow" w:hAnsi="Arial Narrow" w:cs="Tahoma"/>
@@ -5455,7 +5407,6 @@
                     </w:rPr>
                     <w:t xml:space="preserve"> </w:t>
                   </w:r>
-                  <w:proofErr w:type="gramEnd"/>
                   <w:r>
                     <w:rPr>
                       <w:rFonts w:ascii="Arial Narrow" w:hAnsi="Arial Narrow" w:cs="Tahoma"/>
@@ -5483,7 +5434,6 @@
                       <w:szCs w:val="16"/>
                     </w:rPr>
                   </w:pPr>
-                  <w:proofErr w:type="gramStart"/>
                   <w:r>
                     <w:rPr>
                       <w:rFonts w:ascii="Arial Narrow" w:hAnsi="Arial Narrow" w:cs="Tahoma"/>
@@ -5508,7 +5458,6 @@
                     </w:rPr>
                     <w:t xml:space="preserve"> </w:t>
                   </w:r>
-                  <w:proofErr w:type="gramEnd"/>
                   <w:r>
                     <w:rPr>
                       <w:rFonts w:ascii="Arial Narrow" w:hAnsi="Arial Narrow" w:cs="Tahoma"/>
@@ -5536,7 +5485,6 @@
                       <w:szCs w:val="16"/>
                     </w:rPr>
                   </w:pPr>
-                  <w:proofErr w:type="gramStart"/>
                   <w:r>
                     <w:rPr>
                       <w:rFonts w:ascii="Arial Narrow" w:hAnsi="Arial Narrow" w:cs="Tahoma"/>
@@ -5559,16 +5507,7 @@
                       <w:sz w:val="16"/>
                       <w:szCs w:val="16"/>
                     </w:rPr>
-                    <w:t xml:space="preserve"> </w:t>
-                  </w:r>
-                  <w:proofErr w:type="gramEnd"/>
-                  <w:r>
-                    <w:rPr>
-                      <w:rFonts w:ascii="Arial Narrow" w:hAnsi="Arial Narrow" w:cs="Tahoma"/>
-                      <w:sz w:val="16"/>
-                      <w:szCs w:val="16"/>
-                    </w:rPr>
-                    <w:t xml:space="preserve"> </w:t>
+                    <w:t xml:space="preserve">  </w:t>
                   </w:r>
                   <w:r>
                     <w:rPr>
@@ -5624,7 +5563,6 @@
                       <w:szCs w:val="16"/>
                     </w:rPr>
                   </w:pPr>
-                  <w:proofErr w:type="gramStart"/>
                   <w:r>
                     <w:rPr>
                       <w:rFonts w:ascii="Arial Narrow" w:hAnsi="Arial Narrow" w:cs="Tahoma"/>
@@ -5641,7 +5579,6 @@
                     </w:rPr>
                     <w:t xml:space="preserve"> </w:t>
                   </w:r>
-                  <w:proofErr w:type="gramEnd"/>
                   <w:r>
                     <w:rPr>
                       <w:rFonts w:ascii="Arial Narrow" w:hAnsi="Arial Narrow" w:cs="Tahoma"/>
@@ -5669,7 +5606,6 @@
                       <w:szCs w:val="16"/>
                     </w:rPr>
                   </w:pPr>
-                  <w:proofErr w:type="gramStart"/>
                   <w:r>
                     <w:rPr>
                       <w:rFonts w:ascii="Arial Narrow" w:hAnsi="Arial Narrow" w:cs="Tahoma"/>
@@ -5686,7 +5622,6 @@
                     </w:rPr>
                     <w:t xml:space="preserve"> </w:t>
                   </w:r>
-                  <w:proofErr w:type="gramEnd"/>
                   <w:r>
                     <w:rPr>
                       <w:rFonts w:ascii="Arial Narrow" w:hAnsi="Arial Narrow" w:cs="Tahoma"/>
@@ -5714,7 +5649,6 @@
                       <w:szCs w:val="16"/>
                     </w:rPr>
                   </w:pPr>
-                  <w:proofErr w:type="gramStart"/>
                   <w:r>
                     <w:rPr>
                       <w:rFonts w:ascii="Arial Narrow" w:hAnsi="Arial Narrow" w:cs="Tahoma"/>
@@ -5731,7 +5665,6 @@
                     </w:rPr>
                     <w:t xml:space="preserve"> </w:t>
                   </w:r>
-                  <w:proofErr w:type="gramEnd"/>
                   <w:r>
                     <w:rPr>
                       <w:rFonts w:ascii="Arial Narrow" w:hAnsi="Arial Narrow" w:cs="Tahoma"/>
@@ -5759,7 +5692,6 @@
                       <w:szCs w:val="16"/>
                     </w:rPr>
                   </w:pPr>
-                  <w:proofErr w:type="gramStart"/>
                   <w:r>
                     <w:rPr>
                       <w:rFonts w:ascii="Arial Narrow" w:hAnsi="Arial Narrow" w:cs="Tahoma"/>
@@ -5776,7 +5708,6 @@
                     </w:rPr>
                     <w:t xml:space="preserve"> </w:t>
                   </w:r>
-                  <w:proofErr w:type="gramEnd"/>
                   <w:r>
                     <w:rPr>
                       <w:rFonts w:ascii="Arial Narrow" w:hAnsi="Arial Narrow" w:cs="Tahoma"/>
@@ -5838,7 +5769,6 @@
                       <w:szCs w:val="16"/>
                     </w:rPr>
                   </w:pPr>
-                  <w:proofErr w:type="gramStart"/>
                   <w:r>
                     <w:rPr>
                       <w:rFonts w:ascii="Arial Narrow" w:hAnsi="Arial Narrow" w:cs="Tahoma"/>
@@ -5855,7 +5785,6 @@
                     </w:rPr>
                     <w:t xml:space="preserve"> </w:t>
                   </w:r>
-                  <w:proofErr w:type="gramEnd"/>
                   <w:r>
                     <w:rPr>
                       <w:rFonts w:ascii="Arial Narrow" w:hAnsi="Arial Narrow" w:cs="Tahoma"/>
@@ -5882,7 +5811,6 @@
                       <w:szCs w:val="16"/>
                     </w:rPr>
                   </w:pPr>
-                  <w:proofErr w:type="gramStart"/>
                   <w:r>
                     <w:rPr>
                       <w:rFonts w:ascii="Arial Narrow" w:hAnsi="Arial Narrow" w:cs="Tahoma"/>
@@ -5907,7 +5835,6 @@
                     </w:rPr>
                     <w:t xml:space="preserve"> </w:t>
                   </w:r>
-                  <w:proofErr w:type="gramEnd"/>
                   <w:r>
                     <w:rPr>
                       <w:rFonts w:ascii="Arial Narrow" w:hAnsi="Arial Narrow" w:cs="Tahoma"/>
@@ -5926,7 +5853,6 @@
                       <w:szCs w:val="16"/>
                     </w:rPr>
                   </w:pPr>
-                  <w:proofErr w:type="gramStart"/>
                   <w:r>
                     <w:rPr>
                       <w:rFonts w:ascii="Arial Narrow" w:hAnsi="Arial Narrow" w:cs="Tahoma"/>
@@ -5943,7 +5869,6 @@
                     </w:rPr>
                     <w:t xml:space="preserve"> </w:t>
                   </w:r>
-                  <w:proofErr w:type="gramEnd"/>
                   <w:r>
                     <w:rPr>
                       <w:rFonts w:ascii="Arial Narrow" w:hAnsi="Arial Narrow" w:cs="Tahoma"/>
@@ -5970,7 +5895,6 @@
                       <w:szCs w:val="16"/>
                     </w:rPr>
                   </w:pPr>
-                  <w:proofErr w:type="gramStart"/>
                   <w:r>
                     <w:rPr>
                       <w:rFonts w:ascii="Arial Narrow" w:hAnsi="Arial Narrow" w:cs="Tahoma"/>
@@ -5987,7 +5911,6 @@
                     </w:rPr>
                     <w:t xml:space="preserve"> </w:t>
                   </w:r>
-                  <w:proofErr w:type="gramEnd"/>
                   <w:r>
                     <w:rPr>
                       <w:rFonts w:ascii="Arial Narrow" w:hAnsi="Arial Narrow" w:cs="Tahoma"/>
@@ -6209,33 +6132,15 @@
                 <w:sz w:val="20"/>
                 <w:szCs w:val="20"/>
               </w:rPr>
-              <w:t xml:space="preserve">Cumpriu com a Carga Horária: </w:t>
-            </w:r>
-            <w:proofErr w:type="gramStart"/>
+              <w:t xml:space="preserve">Cumpriu com a Carga Horária: ( </w:t>
+            </w:r>
             <w:r>
               <w:rPr>
                 <w:rFonts w:ascii="Arial Narrow" w:hAnsi="Arial Narrow" w:cstheme="minorHAnsi"/>
                 <w:sz w:val="20"/>
                 <w:szCs w:val="20"/>
               </w:rPr>
-              <w:t xml:space="preserve">( </w:t>
-            </w:r>
-            <w:r>
-              <w:rPr>
-                <w:rFonts w:ascii="Arial Narrow" w:hAnsi="Arial Narrow" w:cstheme="minorHAnsi"/>
-                <w:sz w:val="20"/>
-                <w:szCs w:val="20"/>
-              </w:rPr>
-              <w:t xml:space="preserve"> </w:t>
-            </w:r>
-            <w:proofErr w:type="gramEnd"/>
-            <w:r>
-              <w:rPr>
-                <w:rFonts w:ascii="Arial Narrow" w:hAnsi="Arial Narrow" w:cstheme="minorHAnsi"/>
-                <w:sz w:val="20"/>
-                <w:szCs w:val="20"/>
-              </w:rPr>
-              <w:t xml:space="preserve"> </w:t>
+              <w:t xml:space="preserve">  </w:t>
             </w:r>
             <w:r>
               <w:rPr>

</xml_diff>